<commit_message>
Summarized structure of program, spelling and grammar fixes
</commit_message>
<xml_diff>
--- a/WebBasedEvaluations/Documents/Technical Manual.docx
+++ b/WebBasedEvaluations/Documents/Technical Manual.docx
@@ -166,7 +166,6 @@
           <w:szCs w:val="24"/>
         </w:rPr>
       </w:pPr>
-      <w:proofErr w:type="spellStart"/>
       <w:r>
         <w:rPr>
           <w:rFonts w:ascii="Times New Roman" w:eastAsia="Times New Roman" w:hAnsi="Times New Roman" w:cs="Times New Roman"/>
@@ -174,9 +173,19 @@
           <w:sz w:val="20"/>
           <w:szCs w:val="20"/>
         </w:rPr>
-        <w:t>Tanuj</w:t>
-      </w:r>
-      <w:proofErr w:type="spellEnd"/>
+        <w:t>Tanuj Rane txr1029@sru.edu</w:t>
+      </w:r>
+    </w:p>
+    <w:p>
+      <w:pPr>
+        <w:spacing w:line="240" w:lineRule="auto"/>
+        <w:jc w:val="center"/>
+        <w:rPr>
+          <w:rFonts w:ascii="Times New Roman" w:eastAsia="Times New Roman" w:hAnsi="Times New Roman" w:cs="Times New Roman"/>
+          <w:sz w:val="24"/>
+          <w:szCs w:val="24"/>
+        </w:rPr>
+      </w:pPr>
       <w:r>
         <w:rPr>
           <w:rFonts w:ascii="Times New Roman" w:eastAsia="Times New Roman" w:hAnsi="Times New Roman" w:cs="Times New Roman"/>
@@ -184,7 +193,7 @@
           <w:sz w:val="20"/>
           <w:szCs w:val="20"/>
         </w:rPr>
-        <w:t xml:space="preserve"> Rane txr1029@sru.edu</w:t>
+        <w:t>Dalton Stenzel drs1030@sru.edu</w:t>
       </w:r>
     </w:p>
     <w:p>
@@ -204,7 +213,7 @@
           <w:sz w:val="20"/>
           <w:szCs w:val="20"/>
         </w:rPr>
-        <w:t>Dalton Stenzel drs1030@sru.edu</w:t>
+        <w:t>Logan Racer lsr1006@sru.edu</w:t>
       </w:r>
     </w:p>
     <w:p>
@@ -213,18 +222,19 @@
         <w:jc w:val="center"/>
         <w:rPr>
           <w:rFonts w:ascii="Times New Roman" w:eastAsia="Times New Roman" w:hAnsi="Times New Roman" w:cs="Times New Roman"/>
-          <w:sz w:val="24"/>
-          <w:szCs w:val="24"/>
-        </w:rPr>
-      </w:pPr>
-      <w:r>
-        <w:rPr>
-          <w:rFonts w:ascii="Times New Roman" w:eastAsia="Times New Roman" w:hAnsi="Times New Roman" w:cs="Times New Roman"/>
           <w:color w:val="000000"/>
           <w:sz w:val="20"/>
           <w:szCs w:val="20"/>
         </w:rPr>
-        <w:t>Logan Racer lsr1006@sru.edu</w:t>
+      </w:pPr>
+      <w:r>
+        <w:rPr>
+          <w:rFonts w:ascii="Times New Roman" w:eastAsia="Times New Roman" w:hAnsi="Times New Roman" w:cs="Times New Roman"/>
+          <w:color w:val="000000"/>
+          <w:sz w:val="20"/>
+          <w:szCs w:val="20"/>
+        </w:rPr>
+        <w:t>Anthony Cinicola ajc1033@sru.edu</w:t>
       </w:r>
     </w:p>
     <w:p>
@@ -238,16 +248,18 @@
           <w:szCs w:val="20"/>
         </w:rPr>
       </w:pPr>
-      <w:r>
+    </w:p>
+    <w:p>
+      <w:pPr>
+        <w:spacing w:line="240" w:lineRule="auto"/>
+        <w:jc w:val="center"/>
         <w:rPr>
           <w:rFonts w:ascii="Times New Roman" w:eastAsia="Times New Roman" w:hAnsi="Times New Roman" w:cs="Times New Roman"/>
           <w:color w:val="000000"/>
           <w:sz w:val="20"/>
           <w:szCs w:val="20"/>
         </w:rPr>
-        <w:t xml:space="preserve">Anthony </w:t>
-      </w:r>
-      <w:proofErr w:type="spellStart"/>
+      </w:pPr>
       <w:r>
         <w:rPr>
           <w:rFonts w:ascii="Times New Roman" w:eastAsia="Times New Roman" w:hAnsi="Times New Roman" w:cs="Times New Roman"/>
@@ -255,17 +267,79 @@
           <w:sz w:val="20"/>
           <w:szCs w:val="20"/>
         </w:rPr>
-        <w:t>Cinicola</w:t>
-      </w:r>
-      <w:proofErr w:type="spellEnd"/>
-      <w:r>
+        <w:t>Updated by:</w:t>
+      </w:r>
+    </w:p>
+    <w:p>
+      <w:pPr>
+        <w:spacing w:line="240" w:lineRule="auto"/>
+        <w:jc w:val="center"/>
         <w:rPr>
           <w:rFonts w:ascii="Times New Roman" w:eastAsia="Times New Roman" w:hAnsi="Times New Roman" w:cs="Times New Roman"/>
           <w:color w:val="000000"/>
           <w:sz w:val="20"/>
           <w:szCs w:val="20"/>
         </w:rPr>
-        <w:t xml:space="preserve"> ajc1033@sru.edu</w:t>
+      </w:pPr>
+      <w:r>
+        <w:rPr>
+          <w:rFonts w:ascii="Times New Roman" w:eastAsia="Times New Roman" w:hAnsi="Times New Roman" w:cs="Times New Roman"/>
+          <w:color w:val="000000"/>
+          <w:sz w:val="20"/>
+          <w:szCs w:val="20"/>
+        </w:rPr>
+        <w:t>Zachary Freilino zlf1001@sru.edu</w:t>
+      </w:r>
+    </w:p>
+    <w:p>
+      <w:pPr>
+        <w:spacing w:line="240" w:lineRule="auto"/>
+        <w:jc w:val="center"/>
+        <w:rPr>
+          <w:rFonts w:ascii="Times New Roman" w:eastAsia="Times New Roman" w:hAnsi="Times New Roman" w:cs="Times New Roman"/>
+          <w:color w:val="000000"/>
+          <w:sz w:val="20"/>
+          <w:szCs w:val="20"/>
+        </w:rPr>
+      </w:pPr>
+      <w:r>
+        <w:rPr>
+          <w:rFonts w:ascii="Times New Roman" w:eastAsia="Times New Roman" w:hAnsi="Times New Roman" w:cs="Times New Roman"/>
+          <w:color w:val="000000"/>
+          <w:sz w:val="20"/>
+          <w:szCs w:val="20"/>
+        </w:rPr>
+        <w:t>David Gillette dgg1001@sru.edu</w:t>
+      </w:r>
+    </w:p>
+    <w:p>
+      <w:pPr>
+        <w:spacing w:line="240" w:lineRule="auto"/>
+        <w:jc w:val="center"/>
+        <w:rPr>
+          <w:rFonts w:ascii="Times New Roman" w:eastAsia="Times New Roman" w:hAnsi="Times New Roman" w:cs="Times New Roman"/>
+          <w:color w:val="000000"/>
+          <w:sz w:val="20"/>
+          <w:szCs w:val="20"/>
+        </w:rPr>
+      </w:pPr>
+      <w:r>
+        <w:rPr>
+          <w:rFonts w:ascii="Times New Roman" w:eastAsia="Times New Roman" w:hAnsi="Times New Roman" w:cs="Times New Roman"/>
+          <w:color w:val="000000"/>
+          <w:sz w:val="20"/>
+          <w:szCs w:val="20"/>
+        </w:rPr>
+        <w:t xml:space="preserve">Duncan Lawrence </w:t>
+      </w:r>
+      <w:r>
+        <w:rPr>
+          <w:rFonts w:ascii="Times New Roman" w:eastAsia="Times New Roman" w:hAnsi="Times New Roman" w:cs="Times New Roman"/>
+          <w:color w:val="000000"/>
+          <w:sz w:val="20"/>
+          <w:szCs w:val="20"/>
+        </w:rPr>
+        <w:t>dal1017@sru.edu</w:t>
       </w:r>
     </w:p>
     <w:p>
@@ -522,14 +596,13 @@
           <w:r>
             <w:fldChar w:fldCharType="separate"/>
           </w:r>
-          <w:hyperlink w:anchor="_Toc102375776" w:history="1">
+          <w:hyperlink w:anchor="_Toc118912313" w:history="1">
             <w:r>
               <w:rPr>
                 <w:rStyle w:val="Hyperlink"/>
-                <w:rFonts w:eastAsia="Times New Roman" w:cstheme="majorHAnsi"/>
-                <w:noProof/>
-              </w:rPr>
-              <w:t>Classes of Interest</w:t>
+                <w:noProof/>
+              </w:rPr>
+              <w:t>Structure of the Program</w:t>
             </w:r>
             <w:r>
               <w:rPr>
@@ -550,7 +623,7 @@
                 <w:noProof/>
                 <w:webHidden/>
               </w:rPr>
-              <w:instrText xml:space="preserve"> PAGEREF _Toc102375776 \h </w:instrText>
+              <w:instrText xml:space="preserve"> PAGEREF _Toc118912313 \h </w:instrText>
             </w:r>
             <w:r>
               <w:rPr>
@@ -592,7 +665,77 @@
               <w:noProof/>
             </w:rPr>
           </w:pPr>
-          <w:hyperlink w:anchor="_Toc102375777" w:history="1">
+          <w:hyperlink w:anchor="_Toc118912314" w:history="1">
+            <w:r>
+              <w:rPr>
+                <w:rStyle w:val="Hyperlink"/>
+                <w:rFonts w:eastAsia="Times New Roman" w:cstheme="majorHAnsi"/>
+                <w:noProof/>
+              </w:rPr>
+              <w:t>Classes of Interest</w:t>
+            </w:r>
+            <w:r>
+              <w:rPr>
+                <w:noProof/>
+                <w:webHidden/>
+              </w:rPr>
+              <w:tab/>
+            </w:r>
+            <w:r>
+              <w:rPr>
+                <w:noProof/>
+                <w:webHidden/>
+              </w:rPr>
+              <w:fldChar w:fldCharType="begin"/>
+            </w:r>
+            <w:r>
+              <w:rPr>
+                <w:noProof/>
+                <w:webHidden/>
+              </w:rPr>
+              <w:instrText xml:space="preserve"> PAGEREF _Toc118912314 \h </w:instrText>
+            </w:r>
+            <w:r>
+              <w:rPr>
+                <w:noProof/>
+                <w:webHidden/>
+              </w:rPr>
+            </w:r>
+            <w:r>
+              <w:rPr>
+                <w:noProof/>
+                <w:webHidden/>
+              </w:rPr>
+              <w:fldChar w:fldCharType="separate"/>
+            </w:r>
+            <w:r>
+              <w:rPr>
+                <w:noProof/>
+                <w:webHidden/>
+              </w:rPr>
+              <w:t>4</w:t>
+            </w:r>
+            <w:r>
+              <w:rPr>
+                <w:noProof/>
+                <w:webHidden/>
+              </w:rPr>
+              <w:fldChar w:fldCharType="end"/>
+            </w:r>
+          </w:hyperlink>
+        </w:p>
+        <w:p>
+          <w:pPr>
+            <w:pStyle w:val="TOC1"/>
+            <w:tabs>
+              <w:tab w:val="right" w:leader="dot" w:pos="9350"/>
+            </w:tabs>
+            <w:rPr>
+              <w:rFonts w:eastAsiaTheme="minorEastAsia"/>
+              <w:noProof/>
+            </w:rPr>
+          </w:pPr>
+          <w:hyperlink w:anchor="_Toc118912315" w:history="1">
             <w:r>
               <w:rPr>
                 <w:rStyle w:val="Hyperlink"/>
@@ -620,7 +763,7 @@
                 <w:noProof/>
                 <w:webHidden/>
               </w:rPr>
-              <w:instrText xml:space="preserve"> PAGEREF _Toc102375777 \h </w:instrText>
+              <w:instrText xml:space="preserve"> PAGEREF _Toc118912315 \h </w:instrText>
             </w:r>
             <w:r>
               <w:rPr>
@@ -640,7 +783,7 @@
                 <w:noProof/>
                 <w:webHidden/>
               </w:rPr>
-              <w:t>4</w:t>
+              <w:t>5</w:t>
             </w:r>
             <w:r>
               <w:rPr>
@@ -662,7 +805,7 @@
               <w:noProof/>
             </w:rPr>
           </w:pPr>
-          <w:hyperlink w:anchor="_Toc102375778" w:history="1">
+          <w:hyperlink w:anchor="_Toc118912316" w:history="1">
             <w:r>
               <w:rPr>
                 <w:rStyle w:val="Hyperlink"/>
@@ -690,7 +833,7 @@
                 <w:noProof/>
                 <w:webHidden/>
               </w:rPr>
-              <w:instrText xml:space="preserve"> PAGEREF _Toc102375778 \h </w:instrText>
+              <w:instrText xml:space="preserve"> PAGEREF _Toc118912316 \h </w:instrText>
             </w:r>
             <w:r>
               <w:rPr>
@@ -710,7 +853,7 @@
                 <w:noProof/>
                 <w:webHidden/>
               </w:rPr>
-              <w:t>4</w:t>
+              <w:t>5</w:t>
             </w:r>
             <w:r>
               <w:rPr>
@@ -732,7 +875,7 @@
               <w:noProof/>
             </w:rPr>
           </w:pPr>
-          <w:hyperlink w:anchor="_Toc102375779" w:history="1">
+          <w:hyperlink w:anchor="_Toc118912317" w:history="1">
             <w:r>
               <w:rPr>
                 <w:rStyle w:val="Hyperlink"/>
@@ -760,7 +903,7 @@
                 <w:noProof/>
                 <w:webHidden/>
               </w:rPr>
-              <w:instrText xml:space="preserve"> PAGEREF _Toc102375779 \h </w:instrText>
+              <w:instrText xml:space="preserve"> PAGEREF _Toc118912317 \h </w:instrText>
             </w:r>
             <w:r>
               <w:rPr>
@@ -780,7 +923,7 @@
                 <w:noProof/>
                 <w:webHidden/>
               </w:rPr>
-              <w:t>5</w:t>
+              <w:t>6</w:t>
             </w:r>
             <w:r>
               <w:rPr>
@@ -802,7 +945,7 @@
               <w:noProof/>
             </w:rPr>
           </w:pPr>
-          <w:hyperlink w:anchor="_Toc102375780" w:history="1">
+          <w:hyperlink w:anchor="_Toc118912318" w:history="1">
             <w:r>
               <w:rPr>
                 <w:rStyle w:val="Hyperlink"/>
@@ -830,7 +973,7 @@
                 <w:noProof/>
                 <w:webHidden/>
               </w:rPr>
-              <w:instrText xml:space="preserve"> PAGEREF _Toc102375780 \h </w:instrText>
+              <w:instrText xml:space="preserve"> PAGEREF _Toc118912318 \h </w:instrText>
             </w:r>
             <w:r>
               <w:rPr>
@@ -850,7 +993,7 @@
                 <w:noProof/>
                 <w:webHidden/>
               </w:rPr>
-              <w:t>5</w:t>
+              <w:t>6</w:t>
             </w:r>
             <w:r>
               <w:rPr>
@@ -872,7 +1015,7 @@
               <w:noProof/>
             </w:rPr>
           </w:pPr>
-          <w:hyperlink w:anchor="_Toc102375781" w:history="1">
+          <w:hyperlink w:anchor="_Toc118912319" w:history="1">
             <w:r>
               <w:rPr>
                 <w:rStyle w:val="Hyperlink"/>
@@ -900,7 +1043,7 @@
                 <w:noProof/>
                 <w:webHidden/>
               </w:rPr>
-              <w:instrText xml:space="preserve"> PAGEREF _Toc102375781 \h </w:instrText>
+              <w:instrText xml:space="preserve"> PAGEREF _Toc118912319 \h </w:instrText>
             </w:r>
             <w:r>
               <w:rPr>
@@ -920,7 +1063,7 @@
                 <w:noProof/>
                 <w:webHidden/>
               </w:rPr>
-              <w:t>5</w:t>
+              <w:t>6</w:t>
             </w:r>
             <w:r>
               <w:rPr>
@@ -942,7 +1085,7 @@
               <w:noProof/>
             </w:rPr>
           </w:pPr>
-          <w:hyperlink w:anchor="_Toc102375782" w:history="1">
+          <w:hyperlink w:anchor="_Toc118912320" w:history="1">
             <w:r>
               <w:rPr>
                 <w:rStyle w:val="Hyperlink"/>
@@ -970,7 +1113,7 @@
                 <w:noProof/>
                 <w:webHidden/>
               </w:rPr>
-              <w:instrText xml:space="preserve"> PAGEREF _Toc102375782 \h </w:instrText>
+              <w:instrText xml:space="preserve"> PAGEREF _Toc118912320 \h </w:instrText>
             </w:r>
             <w:r>
               <w:rPr>
@@ -990,7 +1133,7 @@
                 <w:noProof/>
                 <w:webHidden/>
               </w:rPr>
-              <w:t>5</w:t>
+              <w:t>6</w:t>
             </w:r>
             <w:r>
               <w:rPr>
@@ -1012,7 +1155,7 @@
               <w:noProof/>
             </w:rPr>
           </w:pPr>
-          <w:hyperlink w:anchor="_Toc102375783" w:history="1">
+          <w:hyperlink w:anchor="_Toc118912321" w:history="1">
             <w:r>
               <w:rPr>
                 <w:rStyle w:val="Hyperlink"/>
@@ -1039,7 +1182,7 @@
                 <w:noProof/>
                 <w:webHidden/>
               </w:rPr>
-              <w:instrText xml:space="preserve"> PAGEREF _Toc102375783 \h </w:instrText>
+              <w:instrText xml:space="preserve"> PAGEREF _Toc118912321 \h </w:instrText>
             </w:r>
             <w:r>
               <w:rPr>
@@ -1059,7 +1202,7 @@
                 <w:noProof/>
                 <w:webHidden/>
               </w:rPr>
-              <w:t>5</w:t>
+              <w:t>6</w:t>
             </w:r>
             <w:r>
               <w:rPr>
@@ -1081,7 +1224,7 @@
               <w:noProof/>
             </w:rPr>
           </w:pPr>
-          <w:hyperlink w:anchor="_Toc102375784" w:history="1">
+          <w:hyperlink w:anchor="_Toc118912322" w:history="1">
             <w:r>
               <w:rPr>
                 <w:rStyle w:val="Hyperlink"/>
@@ -1109,7 +1252,7 @@
                 <w:noProof/>
                 <w:webHidden/>
               </w:rPr>
-              <w:instrText xml:space="preserve"> PAGEREF _Toc102375784 \h </w:instrText>
+              <w:instrText xml:space="preserve"> PAGEREF _Toc118912322 \h </w:instrText>
             </w:r>
             <w:r>
               <w:rPr>
@@ -1129,7 +1272,7 @@
                 <w:noProof/>
                 <w:webHidden/>
               </w:rPr>
-              <w:t>7</w:t>
+              <w:t>8</w:t>
             </w:r>
             <w:r>
               <w:rPr>
@@ -1164,17 +1307,112 @@
       <w:pPr>
         <w:rPr>
           <w:rFonts w:eastAsia="Times New Roman" w:cstheme="minorHAnsi"/>
+        </w:rPr>
+      </w:pPr>
+      <w:r>
+        <w:rPr>
+          <w:rFonts w:eastAsia="Times New Roman" w:cstheme="minorHAnsi"/>
+        </w:rPr>
+        <w:br w:type="page"/>
+      </w:r>
+    </w:p>
+    <w:p>
+      <w:pPr>
+        <w:pStyle w:val="Heading1"/>
+      </w:pPr>
+      <w:bookmarkStart w:id="0" w:name="_Toc118912313"/>
+      <w:r>
+        <w:lastRenderedPageBreak/>
+        <w:t>Structure of the Program</w:t>
+      </w:r>
+      <w:bookmarkEnd w:id="0"/>
+    </w:p>
+    <w:p/>
+    <w:p>
+      <w:pPr>
+        <w:pStyle w:val="Heading2"/>
+      </w:pPr>
+      <w:r>
+        <w:t>Thymeleaf and Method Associations</w:t>
+      </w:r>
+    </w:p>
+    <w:p>
+      <w:pPr>
+        <w:pStyle w:val="Heading1"/>
+      </w:pPr>
+    </w:p>
+    <w:p>
+      <w:pPr>
+        <w:spacing w:line="480" w:lineRule="auto"/>
+        <w:ind w:firstLine="720"/>
+      </w:pPr>
+      <w:r>
+        <w:t>This program uses Spring Boot and Maven dependencies. Part of these dependencies includes Thymeleaf, which allows HTML to connect to Java code</w:t>
+      </w:r>
+      <w:r>
+        <w:t xml:space="preserve">. </w:t>
+      </w:r>
+      <w:r>
+        <w:t>In the controller classes (i.e., those in the controller package), each of the return values for the methods correspond to an html file</w:t>
+      </w:r>
+      <w:r>
+        <w:t>—in other words, when the method completes, it will then refer to a specific html file in the src/main/resources/templates folder</w:t>
+      </w:r>
+      <w:r>
+        <w:t xml:space="preserve">. </w:t>
+      </w:r>
+      <w:r>
+        <w:t>In the html files, there are</w:t>
+      </w:r>
+      <w:r>
+        <w:t xml:space="preserve"> tokens that appear like “@{/home}</w:t>
+      </w:r>
+      <w:r>
+        <w:t>.”</w:t>
+      </w:r>
+      <w:r>
+        <w:t xml:space="preserve">  These are linking to other pages in the website, and thus, referring to other methods</w:t>
+      </w:r>
+      <w:r>
+        <w:t xml:space="preserve">. </w:t>
+      </w:r>
+      <w:r>
+        <w:t xml:space="preserve">These </w:t>
+      </w:r>
+      <w:r>
+        <w:t>mean</w:t>
+      </w:r>
+      <w:r>
+        <w:t xml:space="preserve">, when a certain button is pushed, go to </w:t>
+      </w:r>
+      <w:r>
+        <w:t>the</w:t>
+      </w:r>
+      <w:r>
+        <w:t xml:space="preserve"> page</w:t>
+      </w:r>
+      <w:r>
+        <w:t xml:space="preserve"> mentioned in the token</w:t>
+      </w:r>
+      <w:r>
+        <w:t>.</w:t>
+      </w:r>
+      <w:r>
+        <w:t xml:space="preserve"> To change what happens when a button is pushed, you need to edit the method called by that button.</w:t>
+      </w:r>
+      <w:r>
+        <w:br w:type="page"/>
+      </w:r>
+    </w:p>
+    <w:p>
+      <w:pPr>
+        <w:rPr>
+          <w:rFonts w:eastAsia="Times New Roman" w:cstheme="minorHAnsi"/>
           <w:color w:val="2F5496" w:themeColor="accent1" w:themeShade="BF"/>
           <w:sz w:val="32"/>
           <w:szCs w:val="32"/>
         </w:rPr>
       </w:pPr>
-      <w:r>
-        <w:rPr>
-          <w:rFonts w:eastAsia="Times New Roman" w:cstheme="minorHAnsi"/>
-        </w:rPr>
-        <w:br w:type="page"/>
-      </w:r>
     </w:p>
     <w:p>
       <w:pPr>
@@ -1185,15 +1423,14 @@
           <w:szCs w:val="24"/>
         </w:rPr>
       </w:pPr>
-      <w:bookmarkStart w:id="0" w:name="_Toc102375776"/>
+      <w:bookmarkStart w:id="1" w:name="_Toc118912314"/>
       <w:r>
         <w:rPr>
           <w:rFonts w:eastAsia="Times New Roman" w:cstheme="majorHAnsi"/>
         </w:rPr>
-        <w:lastRenderedPageBreak/>
         <w:t>Classes of Interest</w:t>
       </w:r>
-      <w:bookmarkEnd w:id="0"/>
+      <w:bookmarkEnd w:id="1"/>
     </w:p>
     <w:p>
       <w:pPr>
@@ -1252,47 +1489,7 @@
           <w:sz w:val="24"/>
           <w:szCs w:val="24"/>
         </w:rPr>
-        <w:t xml:space="preserve">This class provides all the tools for the </w:t>
-      </w:r>
-      <w:proofErr w:type="spellStart"/>
-      <w:r>
-        <w:rPr>
-          <w:rFonts w:eastAsia="Times New Roman" w:cstheme="minorHAnsi"/>
-          <w:color w:val="000000"/>
-          <w:sz w:val="24"/>
-          <w:szCs w:val="24"/>
-        </w:rPr>
-        <w:t>UserController</w:t>
-      </w:r>
-      <w:proofErr w:type="spellEnd"/>
-      <w:r>
-        <w:rPr>
-          <w:rFonts w:eastAsia="Times New Roman" w:cstheme="minorHAnsi"/>
-          <w:color w:val="000000"/>
-          <w:sz w:val="24"/>
-          <w:szCs w:val="24"/>
-        </w:rPr>
-        <w:t xml:space="preserve"> and </w:t>
-      </w:r>
-      <w:proofErr w:type="spellStart"/>
-      <w:r>
-        <w:rPr>
-          <w:rFonts w:eastAsia="Times New Roman" w:cstheme="minorHAnsi"/>
-          <w:color w:val="000000"/>
-          <w:sz w:val="24"/>
-          <w:szCs w:val="24"/>
-        </w:rPr>
-        <w:t>AddUserController</w:t>
-      </w:r>
-      <w:proofErr w:type="spellEnd"/>
-      <w:r>
-        <w:rPr>
-          <w:rFonts w:eastAsia="Times New Roman" w:cstheme="minorHAnsi"/>
-          <w:color w:val="000000"/>
-          <w:sz w:val="24"/>
-          <w:szCs w:val="24"/>
-        </w:rPr>
-        <w:t xml:space="preserve"> classes that don't require the use of a html file/link tag.</w:t>
+        <w:t>This class provides all the tools for the UserController and AddUserController classes that don't require the use of a html file/link tag.</w:t>
       </w:r>
     </w:p>
     <w:p>
@@ -1394,7 +1591,6 @@
           <w:szCs w:val="24"/>
         </w:rPr>
       </w:pPr>
-      <w:proofErr w:type="spellStart"/>
       <w:r>
         <w:rPr>
           <w:rFonts w:eastAsia="Times New Roman" w:cstheme="minorHAnsi"/>
@@ -1404,19 +1600,7 @@
           <w:sz w:val="24"/>
           <w:szCs w:val="24"/>
         </w:rPr>
-        <w:t>CreateDataset</w:t>
-      </w:r>
-      <w:proofErr w:type="spellEnd"/>
-      <w:r>
-        <w:rPr>
-          <w:rFonts w:eastAsia="Times New Roman" w:cstheme="minorHAnsi"/>
-          <w:b/>
-          <w:bCs/>
-          <w:color w:val="000000"/>
-          <w:sz w:val="24"/>
-          <w:szCs w:val="24"/>
-        </w:rPr>
-        <w:t xml:space="preserve"> </w:t>
+        <w:t xml:space="preserve">CreateDataset </w:t>
       </w:r>
       <w:r>
         <w:rPr>
@@ -1535,27 +1719,7 @@
           <w:sz w:val="24"/>
           <w:szCs w:val="24"/>
         </w:rPr>
-        <w:t xml:space="preserve"> - Class for methods of an </w:t>
-      </w:r>
-      <w:proofErr w:type="spellStart"/>
-      <w:r>
-        <w:rPr>
-          <w:rFonts w:eastAsia="Times New Roman" w:cstheme="minorHAnsi"/>
-          <w:color w:val="0E101A"/>
-          <w:sz w:val="24"/>
-          <w:szCs w:val="24"/>
-        </w:rPr>
-        <w:t>Evalrole</w:t>
-      </w:r>
-      <w:proofErr w:type="spellEnd"/>
-      <w:r>
-        <w:rPr>
-          <w:rFonts w:eastAsia="Times New Roman" w:cstheme="minorHAnsi"/>
-          <w:color w:val="0E101A"/>
-          <w:sz w:val="24"/>
-          <w:szCs w:val="24"/>
-        </w:rPr>
-        <w:t xml:space="preserve"> object, made of getters and setters. represents roles that an evaluator is assigned to.</w:t>
+        <w:t xml:space="preserve"> - Class for methods of an Evalrole object, made of getters and setters. represents roles that an evaluator is assigned to.</w:t>
       </w:r>
     </w:p>
     <w:p>
@@ -1615,27 +1779,7 @@
           <w:sz w:val="24"/>
           <w:szCs w:val="24"/>
         </w:rPr>
-        <w:t xml:space="preserve"> - Class for methods of an </w:t>
-      </w:r>
-      <w:proofErr w:type="spellStart"/>
-      <w:r>
-        <w:rPr>
-          <w:rFonts w:eastAsia="Times New Roman" w:cstheme="minorHAnsi"/>
-          <w:color w:val="0E101A"/>
-          <w:sz w:val="24"/>
-          <w:szCs w:val="24"/>
-        </w:rPr>
-        <w:t>Evaluationlog</w:t>
-      </w:r>
-      <w:proofErr w:type="spellEnd"/>
-      <w:r>
-        <w:rPr>
-          <w:rFonts w:eastAsia="Times New Roman" w:cstheme="minorHAnsi"/>
-          <w:color w:val="0E101A"/>
-          <w:sz w:val="24"/>
-          <w:szCs w:val="24"/>
-        </w:rPr>
-        <w:t xml:space="preserve"> object, made of getters and setters. represent evaluation made by an evaluator on a reviewee</w:t>
+        <w:t xml:space="preserve"> - Class for methods of an Evaluationlog object, made of getters and setters. represent evaluation made by an evaluator on a reviewee</w:t>
       </w:r>
     </w:p>
     <w:p>
@@ -1746,6 +1890,7 @@
           <w:sz w:val="24"/>
           <w:szCs w:val="24"/>
         </w:rPr>
+        <w:lastRenderedPageBreak/>
         <w:t>Group.java</w:t>
       </w:r>
       <w:r>
@@ -1776,7 +1921,6 @@
           <w:sz w:val="24"/>
           <w:szCs w:val="24"/>
         </w:rPr>
-        <w:lastRenderedPageBreak/>
         <w:t>GroupController.java -</w:t>
       </w:r>
       <w:r>
@@ -1948,7 +2092,6 @@
           <w:szCs w:val="24"/>
         </w:rPr>
       </w:pPr>
-      <w:proofErr w:type="spellStart"/>
       <w:r>
         <w:rPr>
           <w:rFonts w:eastAsia="Times New Roman" w:cstheme="minorHAnsi"/>
@@ -1958,9 +2101,125 @@
           <w:sz w:val="24"/>
           <w:szCs w:val="24"/>
         </w:rPr>
-        <w:t>RevieweeController</w:t>
-      </w:r>
-      <w:proofErr w:type="spellEnd"/>
+        <w:t xml:space="preserve">RevieweeController. java - </w:t>
+      </w:r>
+      <w:r>
+        <w:rPr>
+          <w:rFonts w:eastAsia="Times New Roman" w:cstheme="minorHAnsi"/>
+          <w:color w:val="0E101A"/>
+          <w:sz w:val="24"/>
+          <w:szCs w:val="24"/>
+        </w:rPr>
+        <w:t>Class for handling reviewee-related changes to groups like adding editing, deleting, retrieving, and displaying information.</w:t>
+      </w:r>
+    </w:p>
+    <w:p>
+      <w:pPr>
+        <w:spacing w:before="200" w:line="240" w:lineRule="auto"/>
+        <w:rPr>
+          <w:rFonts w:eastAsia="Times New Roman" w:cstheme="minorHAnsi"/>
+          <w:sz w:val="24"/>
+          <w:szCs w:val="24"/>
+        </w:rPr>
+      </w:pPr>
+      <w:r>
+        <w:rPr>
+          <w:rFonts w:eastAsia="Times New Roman" w:cstheme="minorHAnsi"/>
+          <w:b/>
+          <w:bCs/>
+          <w:color w:val="000000"/>
+          <w:sz w:val="24"/>
+          <w:szCs w:val="24"/>
+        </w:rPr>
+        <w:t xml:space="preserve">Section.java - </w:t>
+      </w:r>
+      <w:r>
+        <w:rPr>
+          <w:rFonts w:eastAsia="Times New Roman" w:cstheme="minorHAnsi"/>
+          <w:color w:val="000000"/>
+          <w:sz w:val="24"/>
+          <w:szCs w:val="24"/>
+        </w:rPr>
+        <w:t>Contains all data, methods, and formatting information of a Section within an Evaluation. Can be serialized for storage in a database.</w:t>
+      </w:r>
+    </w:p>
+    <w:p>
+      <w:pPr>
+        <w:spacing w:before="200" w:line="240" w:lineRule="auto"/>
+        <w:rPr>
+          <w:rFonts w:eastAsia="Times New Roman" w:cstheme="minorHAnsi"/>
+          <w:sz w:val="24"/>
+          <w:szCs w:val="24"/>
+        </w:rPr>
+      </w:pPr>
+      <w:r>
+        <w:rPr>
+          <w:rFonts w:eastAsia="Times New Roman" w:cstheme="minorHAnsi"/>
+          <w:b/>
+          <w:bCs/>
+          <w:color w:val="000000"/>
+          <w:sz w:val="24"/>
+          <w:szCs w:val="24"/>
+        </w:rPr>
+        <w:t xml:space="preserve">SecurityConfiguration.java </w:t>
+      </w:r>
+      <w:r>
+        <w:rPr>
+          <w:rFonts w:eastAsia="Times New Roman" w:cstheme="minorHAnsi"/>
+          <w:color w:val="000000"/>
+          <w:sz w:val="24"/>
+          <w:szCs w:val="24"/>
+        </w:rPr>
+        <w:t>-</w:t>
+      </w:r>
+      <w:r>
+        <w:rPr>
+          <w:rFonts w:eastAsia="Times New Roman" w:cstheme="minorHAnsi"/>
+          <w:b/>
+          <w:bCs/>
+          <w:color w:val="000000"/>
+          <w:sz w:val="24"/>
+          <w:szCs w:val="24"/>
+        </w:rPr>
+        <w:t xml:space="preserve"> </w:t>
+      </w:r>
+      <w:r>
+        <w:rPr>
+          <w:rFonts w:eastAsia="Times New Roman" w:cstheme="minorHAnsi"/>
+          <w:color w:val="000000"/>
+          <w:sz w:val="24"/>
+          <w:szCs w:val="24"/>
+        </w:rPr>
+        <w:t xml:space="preserve">Class for the security configuration where hash checks are performed as well as authority access to </w:t>
+      </w:r>
+      <w:r>
+        <w:rPr>
+          <w:rFonts w:eastAsia="Times New Roman" w:cstheme="minorHAnsi"/>
+          <w:color w:val="000000"/>
+          <w:sz w:val="24"/>
+          <w:szCs w:val="24"/>
+        </w:rPr>
+        <w:t>web</w:t>
+      </w:r>
+      <w:r>
+        <w:rPr>
+          <w:rFonts w:eastAsia="Times New Roman" w:cstheme="minorHAnsi"/>
+          <w:color w:val="000000"/>
+          <w:sz w:val="24"/>
+          <w:szCs w:val="24"/>
+        </w:rPr>
+        <w:t xml:space="preserve"> pages/mappings.</w:t>
+      </w:r>
+    </w:p>
+    <w:p>
+      <w:pPr>
+        <w:spacing w:before="200" w:after="0" w:line="240" w:lineRule="auto"/>
+        <w:rPr>
+          <w:rFonts w:eastAsia="Times New Roman" w:cstheme="minorHAnsi"/>
+          <w:sz w:val="24"/>
+          <w:szCs w:val="24"/>
+        </w:rPr>
+      </w:pPr>
       <w:r>
         <w:rPr>
           <w:rFonts w:eastAsia="Times New Roman" w:cstheme="minorHAnsi"/>
@@ -1970,7 +2229,7 @@
           <w:sz w:val="24"/>
           <w:szCs w:val="24"/>
         </w:rPr>
-        <w:t xml:space="preserve">. java - </w:t>
+        <w:t>SelfEvaluation.java</w:t>
       </w:r>
       <w:r>
         <w:rPr>
@@ -1979,7 +2238,7 @@
           <w:sz w:val="24"/>
           <w:szCs w:val="24"/>
         </w:rPr>
-        <w:t>Class for handling reviewee-related changes to groups like adding editing, deleting, retrieving, and displaying information.</w:t>
+        <w:t xml:space="preserve"> - Class for methods of a self-evaluation object, made of getters and setters. represent evaluation made by a reviewee on themselves (note only if groups allow evaluation)</w:t>
       </w:r>
     </w:p>
     <w:p>
@@ -2000,16 +2259,34 @@
           <w:sz w:val="24"/>
           <w:szCs w:val="24"/>
         </w:rPr>
-        <w:t xml:space="preserve">Section.java - </w:t>
-      </w:r>
-      <w:r>
-        <w:rPr>
-          <w:rFonts w:eastAsia="Times New Roman" w:cstheme="minorHAnsi"/>
-          <w:color w:val="000000"/>
-          <w:sz w:val="24"/>
-          <w:szCs w:val="24"/>
-        </w:rPr>
-        <w:t>Contains all data, methods, and formatting information of a Section within an Evaluation. Can be serialized for storage in a database.</w:t>
+        <w:t>User.java -</w:t>
+      </w:r>
+      <w:r>
+        <w:rPr>
+          <w:rFonts w:eastAsia="Times New Roman" w:cstheme="minorHAnsi"/>
+          <w:color w:val="000000"/>
+          <w:sz w:val="24"/>
+          <w:szCs w:val="24"/>
+        </w:rPr>
+        <w:t xml:space="preserve"> Class for methods of a user object, </w:t>
+      </w:r>
+      <w:r>
+        <w:rPr>
+          <w:rFonts w:eastAsia="Times New Roman" w:cstheme="minorHAnsi"/>
+          <w:color w:val="000000"/>
+          <w:sz w:val="24"/>
+          <w:szCs w:val="24"/>
+        </w:rPr>
+        <w:t>exclusively</w:t>
+      </w:r>
+      <w:r>
+        <w:rPr>
+          <w:rFonts w:eastAsia="Times New Roman" w:cstheme="minorHAnsi"/>
+          <w:color w:val="000000"/>
+          <w:sz w:val="24"/>
+          <w:szCs w:val="24"/>
+        </w:rPr>
+        <w:t xml:space="preserve"> made of getters and setters.</w:t>
       </w:r>
     </w:p>
     <w:p>
@@ -2030,17 +2307,28 @@
           <w:sz w:val="24"/>
           <w:szCs w:val="24"/>
         </w:rPr>
-        <w:t xml:space="preserve">SecurityConfiguration.java </w:t>
-      </w:r>
-      <w:r>
-        <w:rPr>
-          <w:rFonts w:eastAsia="Times New Roman" w:cstheme="minorHAnsi"/>
-          <w:color w:val="000000"/>
-          <w:sz w:val="24"/>
-          <w:szCs w:val="24"/>
-        </w:rPr>
-        <w:t>-</w:t>
-      </w:r>
+        <w:t>UserController.java -</w:t>
+      </w:r>
+      <w:r>
+        <w:rPr>
+          <w:rFonts w:eastAsia="Times New Roman" w:cstheme="minorHAnsi"/>
+          <w:color w:val="000000"/>
+          <w:sz w:val="24"/>
+          <w:szCs w:val="24"/>
+        </w:rPr>
+        <w:t xml:space="preserve"> Class for handling user related changes other than adding users.</w:t>
+      </w:r>
+    </w:p>
+    <w:p>
+      <w:pPr>
+        <w:spacing w:before="200" w:line="240" w:lineRule="auto"/>
+        <w:rPr>
+          <w:rFonts w:eastAsia="Times New Roman" w:cstheme="minorHAnsi"/>
+          <w:color w:val="000000"/>
+          <w:sz w:val="24"/>
+          <w:szCs w:val="24"/>
+        </w:rPr>
+      </w:pPr>
       <w:r>
         <w:rPr>
           <w:rFonts w:eastAsia="Times New Roman" w:cstheme="minorHAnsi"/>
@@ -2050,46 +2338,16 @@
           <w:sz w:val="24"/>
           <w:szCs w:val="24"/>
         </w:rPr>
-        <w:t xml:space="preserve"> </w:t>
-      </w:r>
-      <w:r>
-        <w:rPr>
-          <w:rFonts w:eastAsia="Times New Roman" w:cstheme="minorHAnsi"/>
-          <w:color w:val="000000"/>
-          <w:sz w:val="24"/>
-          <w:szCs w:val="24"/>
-        </w:rPr>
-        <w:t>Class for the security configuration where hash checks are performed as well as authority access to particular web pages/mappings.</w:t>
-      </w:r>
-    </w:p>
-    <w:p>
-      <w:pPr>
-        <w:spacing w:before="200" w:after="0" w:line="240" w:lineRule="auto"/>
-        <w:rPr>
-          <w:rFonts w:eastAsia="Times New Roman" w:cstheme="minorHAnsi"/>
-          <w:sz w:val="24"/>
-          <w:szCs w:val="24"/>
-        </w:rPr>
-      </w:pPr>
-      <w:r>
-        <w:rPr>
-          <w:rFonts w:eastAsia="Times New Roman" w:cstheme="minorHAnsi"/>
-          <w:b/>
-          <w:bCs/>
-          <w:color w:val="0E101A"/>
-          <w:sz w:val="24"/>
-          <w:szCs w:val="24"/>
-        </w:rPr>
-        <w:t>SelfEvaluation.java</w:t>
-      </w:r>
-      <w:r>
-        <w:rPr>
-          <w:rFonts w:eastAsia="Times New Roman" w:cstheme="minorHAnsi"/>
-          <w:color w:val="0E101A"/>
-          <w:sz w:val="24"/>
-          <w:szCs w:val="24"/>
-        </w:rPr>
-        <w:t xml:space="preserve"> - Class for methods of a self-evaluation object, made of getters and setters. represent evaluation made by a reviewee on themselves (note only if groups allow evaluation)</w:t>
+        <w:t xml:space="preserve">UserService.java - </w:t>
+      </w:r>
+      <w:r>
+        <w:rPr>
+          <w:rFonts w:eastAsia="Times New Roman" w:cstheme="minorHAnsi"/>
+          <w:color w:val="000000"/>
+          <w:sz w:val="24"/>
+          <w:szCs w:val="24"/>
+        </w:rPr>
+        <w:t>Class for user lists and the sorting for them as well.</w:t>
       </w:r>
     </w:p>
     <w:p>
@@ -2101,97 +2359,6 @@
           <w:szCs w:val="24"/>
         </w:rPr>
       </w:pPr>
-      <w:r>
-        <w:rPr>
-          <w:rFonts w:eastAsia="Times New Roman" w:cstheme="minorHAnsi"/>
-          <w:b/>
-          <w:bCs/>
-          <w:color w:val="000000"/>
-          <w:sz w:val="24"/>
-          <w:szCs w:val="24"/>
-        </w:rPr>
-        <w:t>User.java -</w:t>
-      </w:r>
-      <w:r>
-        <w:rPr>
-          <w:rFonts w:eastAsia="Times New Roman" w:cstheme="minorHAnsi"/>
-          <w:color w:val="000000"/>
-          <w:sz w:val="24"/>
-          <w:szCs w:val="24"/>
-        </w:rPr>
-        <w:t xml:space="preserve"> Class for methods of a user object, almost exclusively made of getters and setters.</w:t>
-      </w:r>
-    </w:p>
-    <w:p>
-      <w:pPr>
-        <w:spacing w:before="200" w:line="240" w:lineRule="auto"/>
-        <w:rPr>
-          <w:rFonts w:eastAsia="Times New Roman" w:cstheme="minorHAnsi"/>
-          <w:sz w:val="24"/>
-          <w:szCs w:val="24"/>
-        </w:rPr>
-      </w:pPr>
-      <w:r>
-        <w:rPr>
-          <w:rFonts w:eastAsia="Times New Roman" w:cstheme="minorHAnsi"/>
-          <w:b/>
-          <w:bCs/>
-          <w:color w:val="000000"/>
-          <w:sz w:val="24"/>
-          <w:szCs w:val="24"/>
-        </w:rPr>
-        <w:t>UserController.java -</w:t>
-      </w:r>
-      <w:r>
-        <w:rPr>
-          <w:rFonts w:eastAsia="Times New Roman" w:cstheme="minorHAnsi"/>
-          <w:color w:val="000000"/>
-          <w:sz w:val="24"/>
-          <w:szCs w:val="24"/>
-        </w:rPr>
-        <w:t xml:space="preserve"> Class for handling user related changes other than adding users.</w:t>
-      </w:r>
-    </w:p>
-    <w:p>
-      <w:pPr>
-        <w:spacing w:before="200" w:line="240" w:lineRule="auto"/>
-        <w:rPr>
-          <w:rFonts w:eastAsia="Times New Roman" w:cstheme="minorHAnsi"/>
-          <w:color w:val="000000"/>
-          <w:sz w:val="24"/>
-          <w:szCs w:val="24"/>
-        </w:rPr>
-      </w:pPr>
-      <w:r>
-        <w:rPr>
-          <w:rFonts w:eastAsia="Times New Roman" w:cstheme="minorHAnsi"/>
-          <w:b/>
-          <w:bCs/>
-          <w:color w:val="000000"/>
-          <w:sz w:val="24"/>
-          <w:szCs w:val="24"/>
-        </w:rPr>
-        <w:t xml:space="preserve">UserService.java - </w:t>
-      </w:r>
-      <w:r>
-        <w:rPr>
-          <w:rFonts w:eastAsia="Times New Roman" w:cstheme="minorHAnsi"/>
-          <w:color w:val="000000"/>
-          <w:sz w:val="24"/>
-          <w:szCs w:val="24"/>
-        </w:rPr>
-        <w:t>Class for user lists and the sorting for them as well.</w:t>
-      </w:r>
-    </w:p>
-    <w:p>
-      <w:pPr>
-        <w:spacing w:before="200" w:line="240" w:lineRule="auto"/>
-        <w:rPr>
-          <w:rFonts w:eastAsia="Times New Roman" w:cstheme="minorHAnsi"/>
-          <w:sz w:val="24"/>
-          <w:szCs w:val="24"/>
-        </w:rPr>
-      </w:pPr>
     </w:p>
     <w:p>
       <w:pPr>
@@ -2200,14 +2367,14 @@
           <w:rFonts w:eastAsia="Times New Roman"/>
         </w:rPr>
       </w:pPr>
-      <w:bookmarkStart w:id="1" w:name="_Toc102375777"/>
+      <w:bookmarkStart w:id="2" w:name="_Toc118912315"/>
       <w:r>
         <w:rPr>
           <w:rFonts w:eastAsia="Times New Roman"/>
         </w:rPr>
         <w:t>Class Relationships</w:t>
       </w:r>
-      <w:bookmarkEnd w:id="1"/>
+      <w:bookmarkEnd w:id="2"/>
     </w:p>
     <w:p/>
     <w:p>
@@ -2217,30 +2384,14 @@
           <w:rFonts w:eastAsia="Times New Roman"/>
         </w:rPr>
       </w:pPr>
-      <w:bookmarkStart w:id="2" w:name="_Toc102375778"/>
-      <w:proofErr w:type="spellStart"/>
+      <w:bookmarkStart w:id="3" w:name="_Toc118912316"/>
       <w:r>
         <w:rPr>
           <w:rFonts w:eastAsia="Times New Roman"/>
         </w:rPr>
-        <w:t>UserController</w:t>
-      </w:r>
-      <w:proofErr w:type="spellEnd"/>
-      <w:r>
-        <w:rPr>
-          <w:rFonts w:eastAsia="Times New Roman"/>
-        </w:rPr>
-        <w:t xml:space="preserve"> &amp; </w:t>
-      </w:r>
-      <w:proofErr w:type="spellStart"/>
-      <w:r>
-        <w:rPr>
-          <w:rFonts w:eastAsia="Times New Roman"/>
-        </w:rPr>
-        <w:t>UserService</w:t>
-      </w:r>
-      <w:bookmarkEnd w:id="2"/>
-      <w:proofErr w:type="spellEnd"/>
+        <w:t>UserController &amp; UserService</w:t>
+      </w:r>
+      <w:bookmarkEnd w:id="3"/>
     </w:p>
     <w:p>
       <w:pPr>
@@ -2257,65 +2408,14 @@
           <w:szCs w:val="24"/>
         </w:rPr>
       </w:pPr>
-      <w:proofErr w:type="spellStart"/>
-      <w:r>
-        <w:rPr>
-          <w:rFonts w:eastAsia="Times New Roman" w:cstheme="minorHAnsi"/>
-          <w:color w:val="000000"/>
-          <w:sz w:val="24"/>
-          <w:szCs w:val="24"/>
-        </w:rPr>
-        <w:t>UserController</w:t>
-      </w:r>
-      <w:proofErr w:type="spellEnd"/>
-      <w:r>
-        <w:rPr>
-          <w:rFonts w:eastAsia="Times New Roman" w:cstheme="minorHAnsi"/>
-          <w:color w:val="000000"/>
-          <w:sz w:val="24"/>
-          <w:szCs w:val="24"/>
-        </w:rPr>
-        <w:t xml:space="preserve"> uses </w:t>
-      </w:r>
-      <w:proofErr w:type="spellStart"/>
-      <w:r>
-        <w:rPr>
-          <w:rFonts w:eastAsia="Times New Roman" w:cstheme="minorHAnsi"/>
-          <w:color w:val="000000"/>
-          <w:sz w:val="24"/>
-          <w:szCs w:val="24"/>
-        </w:rPr>
-        <w:t>UserServices</w:t>
-      </w:r>
-      <w:proofErr w:type="spellEnd"/>
-      <w:r>
-        <w:rPr>
-          <w:rFonts w:eastAsia="Times New Roman" w:cstheme="minorHAnsi"/>
-          <w:color w:val="000000"/>
-          <w:sz w:val="24"/>
-          <w:szCs w:val="24"/>
-        </w:rPr>
-        <w:t xml:space="preserve">’ various list-related methods to return a list that matches the description of the </w:t>
-      </w:r>
-      <w:proofErr w:type="spellStart"/>
-      <w:r>
-        <w:rPr>
-          <w:rFonts w:eastAsia="Times New Roman" w:cstheme="minorHAnsi"/>
-          <w:color w:val="000000"/>
-          <w:sz w:val="24"/>
-          <w:szCs w:val="24"/>
-        </w:rPr>
-        <w:t>UserController’s</w:t>
-      </w:r>
-      <w:proofErr w:type="spellEnd"/>
-      <w:r>
-        <w:rPr>
-          <w:rFonts w:eastAsia="Times New Roman" w:cstheme="minorHAnsi"/>
-          <w:color w:val="000000"/>
-          <w:sz w:val="24"/>
-          <w:szCs w:val="24"/>
-        </w:rPr>
-        <w:t xml:space="preserve"> parameters.</w:t>
+      <w:r>
+        <w:rPr>
+          <w:rFonts w:eastAsia="Times New Roman" w:cstheme="minorHAnsi"/>
+          <w:color w:val="000000"/>
+          <w:sz w:val="24"/>
+          <w:szCs w:val="24"/>
+        </w:rPr>
+        <w:t>UserController uses UserServices’ various list-related methods to return a list that matches the description of the UserController’s parameters.</w:t>
       </w:r>
     </w:p>
     <w:p>
@@ -2333,45 +2433,14 @@
           <w:szCs w:val="24"/>
         </w:rPr>
       </w:pPr>
-      <w:proofErr w:type="spellStart"/>
-      <w:r>
-        <w:rPr>
-          <w:rFonts w:eastAsia="Times New Roman" w:cstheme="minorHAnsi"/>
-          <w:color w:val="000000"/>
-          <w:sz w:val="24"/>
-          <w:szCs w:val="24"/>
-        </w:rPr>
-        <w:t>UserService</w:t>
-      </w:r>
-      <w:proofErr w:type="spellEnd"/>
-      <w:r>
-        <w:rPr>
-          <w:rFonts w:eastAsia="Times New Roman" w:cstheme="minorHAnsi"/>
-          <w:color w:val="000000"/>
-          <w:sz w:val="24"/>
-          <w:szCs w:val="24"/>
-        </w:rPr>
-        <w:t xml:space="preserve"> is usually called by the </w:t>
-      </w:r>
-      <w:proofErr w:type="spellStart"/>
-      <w:r>
-        <w:rPr>
-          <w:rFonts w:eastAsia="Times New Roman" w:cstheme="minorHAnsi"/>
-          <w:color w:val="000000"/>
-          <w:sz w:val="24"/>
-          <w:szCs w:val="24"/>
-        </w:rPr>
-        <w:t>UserController</w:t>
-      </w:r>
-      <w:proofErr w:type="spellEnd"/>
-      <w:r>
-        <w:rPr>
-          <w:rFonts w:eastAsia="Times New Roman" w:cstheme="minorHAnsi"/>
-          <w:color w:val="000000"/>
-          <w:sz w:val="24"/>
-          <w:szCs w:val="24"/>
-        </w:rPr>
-        <w:t xml:space="preserve"> to retrieve all users or to retrieve users relating to a keyword</w:t>
+      <w:r>
+        <w:rPr>
+          <w:rFonts w:eastAsia="Times New Roman" w:cstheme="minorHAnsi"/>
+          <w:color w:val="000000"/>
+          <w:sz w:val="24"/>
+          <w:szCs w:val="24"/>
+        </w:rPr>
+        <w:t>UserService is usually called by the UserController to retrieve all users or to retrieve users relating to a keyword</w:t>
       </w:r>
     </w:p>
     <w:p>
@@ -2381,31 +2450,15 @@
           <w:rFonts w:eastAsia="Times New Roman"/>
         </w:rPr>
       </w:pPr>
-      <w:bookmarkStart w:id="3" w:name="_Toc102375779"/>
-      <w:proofErr w:type="spellStart"/>
+      <w:bookmarkStart w:id="4" w:name="_Toc118912317"/>
       <w:r>
         <w:rPr>
           <w:rFonts w:eastAsia="Times New Roman"/>
         </w:rPr>
         <w:lastRenderedPageBreak/>
-        <w:t>UserController</w:t>
-      </w:r>
-      <w:proofErr w:type="spellEnd"/>
-      <w:r>
-        <w:rPr>
-          <w:rFonts w:eastAsia="Times New Roman"/>
-        </w:rPr>
-        <w:t xml:space="preserve"> &amp; </w:t>
-      </w:r>
-      <w:proofErr w:type="spellStart"/>
-      <w:r>
-        <w:rPr>
-          <w:rFonts w:eastAsia="Times New Roman"/>
-        </w:rPr>
-        <w:t>AdminMethodsService</w:t>
-      </w:r>
-      <w:bookmarkEnd w:id="3"/>
-      <w:proofErr w:type="spellEnd"/>
+        <w:t>UserController &amp; AdminMethodsService</w:t>
+      </w:r>
+      <w:bookmarkEnd w:id="4"/>
     </w:p>
     <w:p>
       <w:pPr>
@@ -2422,127 +2475,14 @@
           <w:szCs w:val="24"/>
         </w:rPr>
       </w:pPr>
-      <w:proofErr w:type="spellStart"/>
-      <w:r>
-        <w:rPr>
-          <w:rFonts w:eastAsia="Times New Roman" w:cstheme="minorHAnsi"/>
-          <w:color w:val="000000"/>
-          <w:sz w:val="24"/>
-          <w:szCs w:val="24"/>
-        </w:rPr>
-        <w:t>AdminMethodsService</w:t>
-      </w:r>
-      <w:proofErr w:type="spellEnd"/>
-      <w:r>
-        <w:rPr>
-          <w:rFonts w:eastAsia="Times New Roman" w:cstheme="minorHAnsi"/>
-          <w:color w:val="000000"/>
-          <w:sz w:val="24"/>
-          <w:szCs w:val="24"/>
-        </w:rPr>
-        <w:t xml:space="preserve"> plays a role in holding a wide variety of methods used mostly for the </w:t>
-      </w:r>
-      <w:proofErr w:type="spellStart"/>
-      <w:r>
-        <w:rPr>
-          <w:rFonts w:eastAsia="Times New Roman" w:cstheme="minorHAnsi"/>
-          <w:color w:val="000000"/>
-          <w:sz w:val="24"/>
-          <w:szCs w:val="24"/>
-        </w:rPr>
-        <w:t>UserController</w:t>
-      </w:r>
-      <w:proofErr w:type="spellEnd"/>
-      <w:r>
-        <w:rPr>
-          <w:rFonts w:eastAsia="Times New Roman" w:cstheme="minorHAnsi"/>
-          <w:color w:val="000000"/>
-          <w:sz w:val="24"/>
-          <w:szCs w:val="24"/>
-        </w:rPr>
-        <w:t xml:space="preserve">, such as a </w:t>
-      </w:r>
-      <w:proofErr w:type="spellStart"/>
-      <w:proofErr w:type="gramStart"/>
-      <w:r>
-        <w:rPr>
-          <w:rFonts w:eastAsia="Times New Roman" w:cstheme="minorHAnsi"/>
-          <w:color w:val="000000"/>
-          <w:sz w:val="24"/>
-          <w:szCs w:val="24"/>
-        </w:rPr>
-        <w:t>pageCalc</w:t>
-      </w:r>
-      <w:proofErr w:type="spellEnd"/>
-      <w:r>
-        <w:rPr>
-          <w:rFonts w:eastAsia="Times New Roman" w:cstheme="minorHAnsi"/>
-          <w:color w:val="000000"/>
-          <w:sz w:val="24"/>
-          <w:szCs w:val="24"/>
-        </w:rPr>
-        <w:t>(</w:t>
-      </w:r>
-      <w:proofErr w:type="gramEnd"/>
-      <w:r>
-        <w:rPr>
-          <w:rFonts w:eastAsia="Times New Roman" w:cstheme="minorHAnsi"/>
-          <w:color w:val="000000"/>
-          <w:sz w:val="24"/>
-          <w:szCs w:val="24"/>
-        </w:rPr>
-        <w:t xml:space="preserve">) method for figuring out how to display the users given a series of parameters relating to a search such as users per page, and how many pages should the list of users be divided across. The </w:t>
-      </w:r>
-      <w:proofErr w:type="spellStart"/>
-      <w:proofErr w:type="gramStart"/>
-      <w:r>
-        <w:rPr>
-          <w:rFonts w:eastAsia="Times New Roman" w:cstheme="minorHAnsi"/>
-          <w:color w:val="000000"/>
-          <w:sz w:val="24"/>
-          <w:szCs w:val="24"/>
-        </w:rPr>
-        <w:t>pageCalc</w:t>
-      </w:r>
-      <w:proofErr w:type="spellEnd"/>
-      <w:r>
-        <w:rPr>
-          <w:rFonts w:eastAsia="Times New Roman" w:cstheme="minorHAnsi"/>
-          <w:color w:val="000000"/>
-          <w:sz w:val="24"/>
-          <w:szCs w:val="24"/>
-        </w:rPr>
-        <w:t>(</w:t>
-      </w:r>
-      <w:proofErr w:type="gramEnd"/>
-      <w:r>
-        <w:rPr>
-          <w:rFonts w:eastAsia="Times New Roman" w:cstheme="minorHAnsi"/>
-          <w:color w:val="000000"/>
-          <w:sz w:val="24"/>
-          <w:szCs w:val="24"/>
-        </w:rPr>
-        <w:t xml:space="preserve">) method will return a list that the </w:t>
-      </w:r>
-      <w:proofErr w:type="spellStart"/>
-      <w:r>
-        <w:rPr>
-          <w:rFonts w:eastAsia="Times New Roman" w:cstheme="minorHAnsi"/>
-          <w:color w:val="000000"/>
-          <w:sz w:val="24"/>
-          <w:szCs w:val="24"/>
-        </w:rPr>
-        <w:t>UserController</w:t>
-      </w:r>
-      <w:proofErr w:type="spellEnd"/>
-      <w:r>
-        <w:rPr>
-          <w:rFonts w:eastAsia="Times New Roman" w:cstheme="minorHAnsi"/>
-          <w:color w:val="000000"/>
-          <w:sz w:val="24"/>
-          <w:szCs w:val="24"/>
-        </w:rPr>
-        <w:t xml:space="preserve"> will then display in the users table.</w:t>
+      <w:r>
+        <w:rPr>
+          <w:rFonts w:eastAsia="Times New Roman" w:cstheme="minorHAnsi"/>
+          <w:color w:val="000000"/>
+          <w:sz w:val="24"/>
+          <w:szCs w:val="24"/>
+        </w:rPr>
+        <w:t>AdminMethodsService plays a role in holding a wide variety of methods used mostly for the UserController, such as a pageCalc() method for figuring out how to display the users given a series of parameters relating to a search such as users per page, and how many pages should the list of users be divided across. The pageCalc() method will return a list that the UserController will then display in the users table.</w:t>
       </w:r>
     </w:p>
     <w:p>
@@ -2560,56 +2500,32 @@
           <w:szCs w:val="24"/>
         </w:rPr>
       </w:pPr>
-      <w:proofErr w:type="spellStart"/>
-      <w:r>
-        <w:rPr>
-          <w:rFonts w:eastAsia="Times New Roman" w:cstheme="minorHAnsi"/>
-          <w:color w:val="000000"/>
-          <w:sz w:val="24"/>
-          <w:szCs w:val="24"/>
-        </w:rPr>
-        <w:t>AdminMethodsService</w:t>
-      </w:r>
-      <w:proofErr w:type="spellEnd"/>
-      <w:r>
-        <w:rPr>
-          <w:rFonts w:eastAsia="Times New Roman" w:cstheme="minorHAnsi"/>
-          <w:color w:val="000000"/>
-          <w:sz w:val="24"/>
-          <w:szCs w:val="24"/>
-        </w:rPr>
-        <w:t xml:space="preserve"> also holds the </w:t>
-      </w:r>
-      <w:proofErr w:type="spellStart"/>
-      <w:proofErr w:type="gramStart"/>
-      <w:r>
-        <w:rPr>
-          <w:rFonts w:eastAsia="Times New Roman" w:cstheme="minorHAnsi"/>
-          <w:color w:val="000000"/>
-          <w:sz w:val="24"/>
-          <w:szCs w:val="24"/>
-        </w:rPr>
-        <w:t>adminUserPageItems</w:t>
-      </w:r>
-      <w:proofErr w:type="spellEnd"/>
-      <w:r>
-        <w:rPr>
-          <w:rFonts w:eastAsia="Times New Roman" w:cstheme="minorHAnsi"/>
-          <w:color w:val="000000"/>
-          <w:sz w:val="24"/>
-          <w:szCs w:val="24"/>
-        </w:rPr>
-        <w:t>(</w:t>
-      </w:r>
-      <w:proofErr w:type="gramEnd"/>
-      <w:r>
-        <w:rPr>
-          <w:rFonts w:eastAsia="Times New Roman" w:cstheme="minorHAnsi"/>
-          <w:color w:val="000000"/>
-          <w:sz w:val="24"/>
-          <w:szCs w:val="24"/>
-        </w:rPr>
-        <w:t>) method as well in order to add all the attributes that the current method is holding to the webpage. An example of an attribute would be the current page the user is on for viewing the users in the table. Nothing is returned from this method.</w:t>
+      <w:r>
+        <w:rPr>
+          <w:rFonts w:eastAsia="Times New Roman" w:cstheme="minorHAnsi"/>
+          <w:color w:val="000000"/>
+          <w:sz w:val="24"/>
+          <w:szCs w:val="24"/>
+        </w:rPr>
+        <w:t xml:space="preserve">AdminMethodsService also holds the adminUserPageItems() method as well </w:t>
+      </w:r>
+      <w:r>
+        <w:rPr>
+          <w:rFonts w:eastAsia="Times New Roman" w:cstheme="minorHAnsi"/>
+          <w:color w:val="000000"/>
+          <w:sz w:val="24"/>
+          <w:szCs w:val="24"/>
+        </w:rPr>
+        <w:t>to</w:t>
+      </w:r>
+      <w:r>
+        <w:rPr>
+          <w:rFonts w:eastAsia="Times New Roman" w:cstheme="minorHAnsi"/>
+          <w:color w:val="000000"/>
+          <w:sz w:val="24"/>
+          <w:szCs w:val="24"/>
+        </w:rPr>
+        <w:t xml:space="preserve"> add all the attributes that the current method is holding to the webpage. An example of an attribute would be the current page the user is on for viewing the users in the table. Nothing is returned from this method.</w:t>
       </w:r>
     </w:p>
     <w:p>
@@ -2634,78 +2550,7 @@
           <w:sz w:val="24"/>
           <w:szCs w:val="24"/>
         </w:rPr>
-        <w:t xml:space="preserve">Another method the </w:t>
-      </w:r>
-      <w:proofErr w:type="spellStart"/>
-      <w:r>
-        <w:rPr>
-          <w:rFonts w:eastAsia="Times New Roman" w:cstheme="minorHAnsi"/>
-          <w:color w:val="000000"/>
-          <w:sz w:val="24"/>
-          <w:szCs w:val="24"/>
-        </w:rPr>
-        <w:t>UserController</w:t>
-      </w:r>
-      <w:proofErr w:type="spellEnd"/>
-      <w:r>
-        <w:rPr>
-          <w:rFonts w:eastAsia="Times New Roman" w:cstheme="minorHAnsi"/>
-          <w:color w:val="000000"/>
-          <w:sz w:val="24"/>
-          <w:szCs w:val="24"/>
-        </w:rPr>
-        <w:t xml:space="preserve"> will call from the </w:t>
-      </w:r>
-      <w:proofErr w:type="spellStart"/>
-      <w:r>
-        <w:rPr>
-          <w:rFonts w:eastAsia="Times New Roman" w:cstheme="minorHAnsi"/>
-          <w:color w:val="000000"/>
-          <w:sz w:val="24"/>
-          <w:szCs w:val="24"/>
-        </w:rPr>
-        <w:t>AdminMethodsService</w:t>
-      </w:r>
-      <w:proofErr w:type="spellEnd"/>
-      <w:r>
-        <w:rPr>
-          <w:rFonts w:eastAsia="Times New Roman" w:cstheme="minorHAnsi"/>
-          <w:color w:val="000000"/>
-          <w:sz w:val="24"/>
-          <w:szCs w:val="24"/>
-        </w:rPr>
-        <w:t xml:space="preserve"> is the </w:t>
-      </w:r>
-      <w:proofErr w:type="spellStart"/>
-      <w:proofErr w:type="gramStart"/>
-      <w:r>
-        <w:rPr>
-          <w:rFonts w:eastAsia="Times New Roman" w:cstheme="minorHAnsi"/>
-          <w:color w:val="000000"/>
-          <w:sz w:val="24"/>
-          <w:szCs w:val="24"/>
-        </w:rPr>
-        <w:t>comparingMethod</w:t>
-      </w:r>
-      <w:proofErr w:type="spellEnd"/>
-      <w:r>
-        <w:rPr>
-          <w:rFonts w:eastAsia="Times New Roman" w:cstheme="minorHAnsi"/>
-          <w:color w:val="000000"/>
-          <w:sz w:val="24"/>
-          <w:szCs w:val="24"/>
-        </w:rPr>
-        <w:t>(</w:t>
-      </w:r>
-      <w:proofErr w:type="gramEnd"/>
-      <w:r>
-        <w:rPr>
-          <w:rFonts w:eastAsia="Times New Roman" w:cstheme="minorHAnsi"/>
-          <w:color w:val="000000"/>
-          <w:sz w:val="24"/>
-          <w:szCs w:val="24"/>
-        </w:rPr>
-        <w:t>) that sends two users to be compared for differences and invalid inputs/changes. It consists of a series of checks for each attribute of the users. If any acceptable changes occur, a response message will display, but if there are also invalid changes present then only the valid ones will apply.</w:t>
+        <w:t>Another method the UserController will call from the AdminMethodsService is the comparingMethod() that sends two users to be compared for differences and invalid inputs/changes. It consists of a series of checks for each attribute of the users. If any acceptable changes occur, a response message will display, but if there are also invalid changes present then only the valid ones will apply.</w:t>
       </w:r>
     </w:p>
     <w:p>
@@ -2715,30 +2560,14 @@
           <w:rFonts w:eastAsia="Times New Roman"/>
         </w:rPr>
       </w:pPr>
-      <w:bookmarkStart w:id="4" w:name="_Toc102375780"/>
-      <w:proofErr w:type="spellStart"/>
+      <w:bookmarkStart w:id="5" w:name="_Toc118912318"/>
       <w:r>
         <w:rPr>
           <w:rFonts w:eastAsia="Times New Roman"/>
         </w:rPr>
-        <w:t>DataVisualizationController</w:t>
-      </w:r>
-      <w:proofErr w:type="spellEnd"/>
-      <w:r>
-        <w:rPr>
-          <w:rFonts w:eastAsia="Times New Roman"/>
-        </w:rPr>
-        <w:t xml:space="preserve"> &amp; </w:t>
-      </w:r>
-      <w:proofErr w:type="spellStart"/>
-      <w:r>
-        <w:rPr>
-          <w:rFonts w:eastAsia="Times New Roman"/>
-        </w:rPr>
-        <w:t>CreateDataset</w:t>
-      </w:r>
-      <w:bookmarkEnd w:id="4"/>
-      <w:proofErr w:type="spellEnd"/>
+        <w:t>DataVisualizationController &amp; CreateDataset</w:t>
+      </w:r>
+      <w:bookmarkEnd w:id="5"/>
     </w:p>
     <w:p>
       <w:pPr>
@@ -2755,25 +2584,14 @@
           <w:szCs w:val="24"/>
         </w:rPr>
       </w:pPr>
-      <w:proofErr w:type="spellStart"/>
-      <w:r>
-        <w:rPr>
-          <w:rFonts w:eastAsia="Times New Roman" w:cstheme="minorHAnsi"/>
-          <w:color w:val="000000"/>
-          <w:sz w:val="24"/>
-          <w:szCs w:val="24"/>
-        </w:rPr>
-        <w:t>DataVisualizationController</w:t>
-      </w:r>
-      <w:proofErr w:type="spellEnd"/>
-      <w:r>
-        <w:rPr>
-          <w:rFonts w:eastAsia="Times New Roman" w:cstheme="minorHAnsi"/>
-          <w:color w:val="000000"/>
-          <w:sz w:val="24"/>
-          <w:szCs w:val="24"/>
-        </w:rPr>
-        <w:t xml:space="preserve"> is where the charts are generated and sent to be displayed on either the web page in the case of individual evaluation charts, or in the form of a Pdf report for the whole group.</w:t>
+      <w:r>
+        <w:rPr>
+          <w:rFonts w:eastAsia="Times New Roman" w:cstheme="minorHAnsi"/>
+          <w:color w:val="000000"/>
+          <w:sz w:val="24"/>
+          <w:szCs w:val="24"/>
+        </w:rPr>
+        <w:t>DataVisualizationController is where the charts are generated and sent to be displayed on either the web page in the case of individual evaluation charts, or in the form of a Pdf report for the whole group.</w:t>
       </w:r>
     </w:p>
     <w:p>
@@ -2798,47 +2616,16 @@
           <w:sz w:val="24"/>
           <w:szCs w:val="24"/>
         </w:rPr>
-        <w:t xml:space="preserve">In order to pull the data stored in the evaluation forms the </w:t>
-      </w:r>
-      <w:proofErr w:type="spellStart"/>
-      <w:r>
-        <w:rPr>
-          <w:rFonts w:eastAsia="Times New Roman" w:cstheme="minorHAnsi"/>
-          <w:color w:val="000000"/>
-          <w:sz w:val="24"/>
-          <w:szCs w:val="24"/>
-        </w:rPr>
-        <w:t>DataVisualizationController</w:t>
-      </w:r>
-      <w:proofErr w:type="spellEnd"/>
-      <w:r>
-        <w:rPr>
-          <w:rFonts w:eastAsia="Times New Roman" w:cstheme="minorHAnsi"/>
-          <w:color w:val="000000"/>
-          <w:sz w:val="24"/>
-          <w:szCs w:val="24"/>
-        </w:rPr>
-        <w:t xml:space="preserve"> calls different methods in the </w:t>
-      </w:r>
-      <w:proofErr w:type="spellStart"/>
-      <w:r>
-        <w:rPr>
-          <w:rFonts w:eastAsia="Times New Roman" w:cstheme="minorHAnsi"/>
-          <w:color w:val="000000"/>
-          <w:sz w:val="24"/>
-          <w:szCs w:val="24"/>
-        </w:rPr>
-        <w:t>createDataset</w:t>
-      </w:r>
-      <w:proofErr w:type="spellEnd"/>
-      <w:r>
-        <w:rPr>
-          <w:rFonts w:eastAsia="Times New Roman" w:cstheme="minorHAnsi"/>
-          <w:color w:val="000000"/>
-          <w:sz w:val="24"/>
-          <w:szCs w:val="24"/>
-        </w:rPr>
-        <w:t xml:space="preserve"> class. These dataset creation classes accept deserialized evaluation logs and use methods from the Evaluation.java class to access information in the evaluation. These include the section names, and section scores.</w:t>
+        <w:t>To</w:t>
+      </w:r>
+      <w:r>
+        <w:rPr>
+          <w:rFonts w:eastAsia="Times New Roman" w:cstheme="minorHAnsi"/>
+          <w:color w:val="000000"/>
+          <w:sz w:val="24"/>
+          <w:szCs w:val="24"/>
+        </w:rPr>
+        <w:t xml:space="preserve"> pull the data stored in the evaluation forms the DataVisualizationController calls different methods in the createDataset class. These dataset creation classes accept deserialized evaluation logs and use methods from the Evaluation.java class to access information in the evaluation. These include the section names, and section scores.</w:t>
       </w:r>
     </w:p>
     <w:p>
@@ -2848,44 +2635,14 @@
           <w:rFonts w:eastAsia="Times New Roman"/>
         </w:rPr>
       </w:pPr>
-      <w:bookmarkStart w:id="5" w:name="_Toc102375781"/>
-      <w:proofErr w:type="spellStart"/>
+      <w:bookmarkStart w:id="6" w:name="_Toc118912319"/>
       <w:r>
         <w:rPr>
           <w:rFonts w:eastAsia="Times New Roman"/>
         </w:rPr>
-        <w:t>EvalFormController</w:t>
-      </w:r>
-      <w:proofErr w:type="spellEnd"/>
-      <w:r>
-        <w:rPr>
-          <w:rFonts w:eastAsia="Times New Roman"/>
-        </w:rPr>
-        <w:t xml:space="preserve">, </w:t>
-      </w:r>
-      <w:proofErr w:type="spellStart"/>
-      <w:r>
-        <w:rPr>
-          <w:rFonts w:eastAsia="Times New Roman"/>
-        </w:rPr>
-        <w:t>ParseEvaluation</w:t>
-      </w:r>
-      <w:proofErr w:type="spellEnd"/>
-      <w:r>
-        <w:rPr>
-          <w:rFonts w:eastAsia="Times New Roman"/>
-        </w:rPr>
-        <w:t xml:space="preserve">, &amp; </w:t>
-      </w:r>
-      <w:proofErr w:type="spellStart"/>
-      <w:r>
-        <w:rPr>
-          <w:rFonts w:eastAsia="Times New Roman"/>
-        </w:rPr>
-        <w:t>GenerateEvalReport</w:t>
-      </w:r>
-      <w:bookmarkEnd w:id="5"/>
-      <w:proofErr w:type="spellEnd"/>
+        <w:t>EvalFormController, ParseEvaluation, &amp; GenerateEvalReport</w:t>
+      </w:r>
+      <w:bookmarkEnd w:id="6"/>
     </w:p>
     <w:p>
       <w:pPr>
@@ -2909,67 +2666,7 @@
           <w:sz w:val="24"/>
           <w:szCs w:val="24"/>
         </w:rPr>
-        <w:t xml:space="preserve">The </w:t>
-      </w:r>
-      <w:proofErr w:type="spellStart"/>
-      <w:r>
-        <w:rPr>
-          <w:rFonts w:eastAsia="Times New Roman" w:cstheme="minorHAnsi"/>
-          <w:color w:val="000000"/>
-          <w:sz w:val="24"/>
-          <w:szCs w:val="24"/>
-        </w:rPr>
-        <w:t>ParseEvaluation</w:t>
-      </w:r>
-      <w:proofErr w:type="spellEnd"/>
-      <w:r>
-        <w:rPr>
-          <w:rFonts w:eastAsia="Times New Roman" w:cstheme="minorHAnsi"/>
-          <w:color w:val="000000"/>
-          <w:sz w:val="24"/>
-          <w:szCs w:val="24"/>
-        </w:rPr>
-        <w:t xml:space="preserve"> and </w:t>
-      </w:r>
-      <w:proofErr w:type="spellStart"/>
-      <w:r>
-        <w:rPr>
-          <w:rFonts w:eastAsia="Times New Roman" w:cstheme="minorHAnsi"/>
-          <w:color w:val="000000"/>
-          <w:sz w:val="24"/>
-          <w:szCs w:val="24"/>
-        </w:rPr>
-        <w:t>GenerateEvalReport</w:t>
-      </w:r>
-      <w:proofErr w:type="spellEnd"/>
-      <w:r>
-        <w:rPr>
-          <w:rFonts w:eastAsia="Times New Roman" w:cstheme="minorHAnsi"/>
-          <w:color w:val="000000"/>
-          <w:sz w:val="24"/>
-          <w:szCs w:val="24"/>
-        </w:rPr>
-        <w:t xml:space="preserve"> classes are accessed exclusively from within methods of the </w:t>
-      </w:r>
-      <w:proofErr w:type="spellStart"/>
-      <w:r>
-        <w:rPr>
-          <w:rFonts w:eastAsia="Times New Roman" w:cstheme="minorHAnsi"/>
-          <w:color w:val="000000"/>
-          <w:sz w:val="24"/>
-          <w:szCs w:val="24"/>
-        </w:rPr>
-        <w:t>EvalFormController</w:t>
-      </w:r>
-      <w:proofErr w:type="spellEnd"/>
-      <w:r>
-        <w:rPr>
-          <w:rFonts w:eastAsia="Times New Roman" w:cstheme="minorHAnsi"/>
-          <w:color w:val="000000"/>
-          <w:sz w:val="24"/>
-          <w:szCs w:val="24"/>
-        </w:rPr>
-        <w:t xml:space="preserve"> class.</w:t>
+        <w:t>The ParseEvaluation and GenerateEvalReport classes are accessed exclusively from within methods of the EvalFormController class.</w:t>
       </w:r>
     </w:p>
     <w:p>
@@ -2979,22 +2676,14 @@
           <w:rFonts w:eastAsia="Times New Roman"/>
         </w:rPr>
       </w:pPr>
-      <w:bookmarkStart w:id="6" w:name="_Toc102375782"/>
+      <w:bookmarkStart w:id="7" w:name="_Toc118912320"/>
       <w:r>
         <w:rPr>
           <w:rFonts w:eastAsia="Times New Roman"/>
         </w:rPr>
-        <w:t xml:space="preserve">Evaluation, Section, Question, and </w:t>
-      </w:r>
-      <w:proofErr w:type="spellStart"/>
-      <w:r>
-        <w:rPr>
-          <w:rFonts w:eastAsia="Times New Roman"/>
-        </w:rPr>
-        <w:t>ComputeRange</w:t>
-      </w:r>
-      <w:bookmarkEnd w:id="6"/>
-      <w:proofErr w:type="spellEnd"/>
+        <w:t>Evaluation, Section, Question, and ComputeRange</w:t>
+      </w:r>
+      <w:bookmarkEnd w:id="7"/>
     </w:p>
     <w:p>
       <w:pPr>
@@ -3005,15 +2694,7 @@
         </w:numPr>
       </w:pPr>
       <w:r>
-        <w:t xml:space="preserve">These four classes work in conjunction to create an evaluation. Evaluation contains a list of Sections and Section, contains a list of Questions. Both Evaluation and Question contain a list of </w:t>
-      </w:r>
-      <w:proofErr w:type="spellStart"/>
-      <w:r>
-        <w:t>ComputeRanges</w:t>
-      </w:r>
-      <w:proofErr w:type="spellEnd"/>
-      <w:r>
-        <w:t>.</w:t>
+        <w:t>These four classes work in conjunction to create an evaluation. Evaluation contains a list of Sections and Section, contains a list of Questions. Both Evaluation and Question contain a list of ComputeRanges.</w:t>
       </w:r>
     </w:p>
     <w:p>
@@ -3025,11 +2706,11 @@
       <w:pPr>
         <w:pStyle w:val="Heading1"/>
       </w:pPr>
-      <w:bookmarkStart w:id="7" w:name="_Toc102375783"/>
+      <w:bookmarkStart w:id="8" w:name="_Toc118912321"/>
       <w:r>
         <w:t>Applications Properties</w:t>
       </w:r>
-      <w:bookmarkEnd w:id="7"/>
+      <w:bookmarkEnd w:id="8"/>
     </w:p>
     <w:p/>
     <w:p>
@@ -3039,8 +2720,6 @@
           <w:szCs w:val="24"/>
         </w:rPr>
       </w:pPr>
-      <w:proofErr w:type="spellStart"/>
-      <w:proofErr w:type="gramStart"/>
       <w:r>
         <w:rPr>
           <w:b/>
@@ -3048,9 +2727,37 @@
           <w:sz w:val="24"/>
           <w:szCs w:val="24"/>
         </w:rPr>
-        <w:t>Spring.servlet.multipart</w:t>
-      </w:r>
-      <w:proofErr w:type="gramEnd"/>
+        <w:t>Spring.servlet.multipart.enabled</w:t>
+      </w:r>
+      <w:r>
+        <w:rPr>
+          <w:sz w:val="24"/>
+          <w:szCs w:val="24"/>
+        </w:rPr>
+        <w:t xml:space="preserve"> </w:t>
+      </w:r>
+      <w:r>
+        <w:rPr>
+          <w:sz w:val="24"/>
+          <w:szCs w:val="24"/>
+        </w:rPr>
+        <w:t xml:space="preserve">– </w:t>
+      </w:r>
+      <w:r>
+        <w:rPr>
+          <w:sz w:val="24"/>
+          <w:szCs w:val="24"/>
+        </w:rPr>
+        <w:t>Allows for spring to break up “large” files into smaller chunks to be uploaded</w:t>
+      </w:r>
+    </w:p>
+    <w:p>
+      <w:pPr>
+        <w:rPr>
+          <w:sz w:val="24"/>
+          <w:szCs w:val="24"/>
+        </w:rPr>
+      </w:pPr>
       <w:r>
         <w:rPr>
           <w:b/>
@@ -3058,40 +2765,8 @@
           <w:sz w:val="24"/>
           <w:szCs w:val="24"/>
         </w:rPr>
-        <w:t>.enabled</w:t>
-      </w:r>
-      <w:proofErr w:type="spellEnd"/>
-      <w:r>
-        <w:rPr>
-          <w:sz w:val="24"/>
-          <w:szCs w:val="24"/>
-        </w:rPr>
-        <w:t xml:space="preserve"> </w:t>
-      </w:r>
-      <w:r>
-        <w:rPr>
-          <w:sz w:val="24"/>
-          <w:szCs w:val="24"/>
-        </w:rPr>
-        <w:t xml:space="preserve">– </w:t>
-      </w:r>
-      <w:r>
-        <w:rPr>
-          <w:sz w:val="24"/>
-          <w:szCs w:val="24"/>
-        </w:rPr>
-        <w:t>Allows for spring to break up “large” files into smaller chunks to be uploaded</w:t>
-      </w:r>
-    </w:p>
-    <w:p>
-      <w:pPr>
-        <w:rPr>
-          <w:sz w:val="24"/>
-          <w:szCs w:val="24"/>
-        </w:rPr>
-      </w:pPr>
-      <w:proofErr w:type="spellStart"/>
-      <w:proofErr w:type="gramStart"/>
+        <w:t>Spring.servlet.multipart</w:t>
+      </w:r>
       <w:r>
         <w:rPr>
           <w:b/>
@@ -3099,9 +2774,44 @@
           <w:sz w:val="24"/>
           <w:szCs w:val="24"/>
         </w:rPr>
-        <w:t>Spring.servlet.multipart</w:t>
-      </w:r>
-      <w:proofErr w:type="gramEnd"/>
+        <w:t>.file-size-threshold</w:t>
+      </w:r>
+      <w:r>
+        <w:rPr>
+          <w:sz w:val="24"/>
+          <w:szCs w:val="24"/>
+        </w:rPr>
+        <w:t xml:space="preserve"> – Sets the maximum value </w:t>
+      </w:r>
+      <w:r>
+        <w:rPr>
+          <w:sz w:val="24"/>
+          <w:szCs w:val="24"/>
+        </w:rPr>
+        <w:t>before</w:t>
+      </w:r>
+      <w:r>
+        <w:rPr>
+          <w:sz w:val="24"/>
+          <w:szCs w:val="24"/>
+        </w:rPr>
+        <w:t xml:space="preserve"> files </w:t>
+      </w:r>
+      <w:r>
+        <w:rPr>
+          <w:sz w:val="24"/>
+          <w:szCs w:val="24"/>
+        </w:rPr>
+        <w:t xml:space="preserve">are written to disk. </w:t>
+      </w:r>
+    </w:p>
+    <w:p>
+      <w:pPr>
+        <w:rPr>
+          <w:sz w:val="24"/>
+          <w:szCs w:val="24"/>
+        </w:rPr>
+      </w:pPr>
       <w:r>
         <w:rPr>
           <w:b/>
@@ -3109,9 +2819,9 @@
           <w:sz w:val="24"/>
           <w:szCs w:val="24"/>
         </w:rPr>
-        <w:t>.file</w:t>
-      </w:r>
-      <w:proofErr w:type="spellEnd"/>
+        <w:lastRenderedPageBreak/>
+        <w:t>Spring.servlet.multipart.max-file-size</w:t>
+      </w:r>
       <w:r>
         <w:rPr>
           <w:b/>
@@ -3119,45 +2829,23 @@
           <w:sz w:val="24"/>
           <w:szCs w:val="24"/>
         </w:rPr>
-        <w:t>-size-threshold</w:t>
-      </w:r>
-      <w:r>
-        <w:rPr>
-          <w:sz w:val="24"/>
-          <w:szCs w:val="24"/>
-        </w:rPr>
-        <w:t xml:space="preserve"> – Sets the maximum value </w:t>
-      </w:r>
-      <w:r>
-        <w:rPr>
-          <w:sz w:val="24"/>
-          <w:szCs w:val="24"/>
-        </w:rPr>
-        <w:t>before</w:t>
-      </w:r>
-      <w:r>
-        <w:rPr>
-          <w:sz w:val="24"/>
-          <w:szCs w:val="24"/>
-        </w:rPr>
-        <w:t xml:space="preserve"> files </w:t>
-      </w:r>
-      <w:r>
-        <w:rPr>
-          <w:sz w:val="24"/>
-          <w:szCs w:val="24"/>
-        </w:rPr>
-        <w:t xml:space="preserve">are written to disk. </w:t>
-      </w:r>
-    </w:p>
-    <w:p>
-      <w:pPr>
-        <w:rPr>
-          <w:sz w:val="24"/>
-          <w:szCs w:val="24"/>
-        </w:rPr>
-      </w:pPr>
-      <w:proofErr w:type="spellStart"/>
+        <w:t xml:space="preserve"> </w:t>
+      </w:r>
+      <w:r>
+        <w:rPr>
+          <w:sz w:val="24"/>
+          <w:szCs w:val="24"/>
+        </w:rPr>
+        <w:t>– Sets the maximum size a file may be uploaded to the program. Does not equate to the maximum file size that the mySQL server may handle.</w:t>
+      </w:r>
+    </w:p>
+    <w:p>
+      <w:pPr>
+        <w:rPr>
+          <w:sz w:val="24"/>
+          <w:szCs w:val="24"/>
+        </w:rPr>
+      </w:pPr>
       <w:r>
         <w:rPr>
           <w:b/>
@@ -3165,10 +2853,37 @@
           <w:sz w:val="24"/>
           <w:szCs w:val="24"/>
         </w:rPr>
-        <w:lastRenderedPageBreak/>
-        <w:t>Spring.servlet.multipart.max</w:t>
-      </w:r>
-      <w:proofErr w:type="spellEnd"/>
+        <w:t>Spring.servlet.multipart.max-request-size</w:t>
+      </w:r>
+      <w:r>
+        <w:rPr>
+          <w:sz w:val="24"/>
+          <w:szCs w:val="24"/>
+        </w:rPr>
+        <w:t xml:space="preserve"> – Sets the maximum size the entire upload. A set of files cannot exceed the set value. Does not equate to the maximum </w:t>
+      </w:r>
+      <w:r>
+        <w:rPr>
+          <w:sz w:val="24"/>
+          <w:szCs w:val="24"/>
+        </w:rPr>
+        <w:t xml:space="preserve">upload </w:t>
+      </w:r>
+      <w:r>
+        <w:rPr>
+          <w:sz w:val="24"/>
+          <w:szCs w:val="24"/>
+        </w:rPr>
+        <w:t>size that the mySQL server may handle.</w:t>
+      </w:r>
+    </w:p>
+    <w:p>
+      <w:pPr>
+        <w:rPr>
+          <w:sz w:val="24"/>
+          <w:szCs w:val="24"/>
+        </w:rPr>
+      </w:pPr>
       <w:r>
         <w:rPr>
           <w:b/>
@@ -3176,8 +2891,44 @@
           <w:sz w:val="24"/>
           <w:szCs w:val="24"/>
         </w:rPr>
-        <w:t>-file-size</w:t>
-      </w:r>
+        <w:t>Spring.datasource.url</w:t>
+      </w:r>
+      <w:r>
+        <w:rPr>
+          <w:sz w:val="24"/>
+          <w:szCs w:val="24"/>
+        </w:rPr>
+        <w:t xml:space="preserve"> – </w:t>
+      </w:r>
+      <w:r>
+        <w:rPr>
+          <w:sz w:val="24"/>
+          <w:szCs w:val="24"/>
+        </w:rPr>
+        <w:t xml:space="preserve">The URL, otherwise known as a link, to the server location </w:t>
+      </w:r>
+      <w:r>
+        <w:rPr>
+          <w:sz w:val="24"/>
+          <w:szCs w:val="24"/>
+        </w:rPr>
+        <w:t>to</w:t>
+      </w:r>
+      <w:r>
+        <w:rPr>
+          <w:sz w:val="24"/>
+          <w:szCs w:val="24"/>
+        </w:rPr>
+        <w:t xml:space="preserve"> access data from said server.</w:t>
+      </w:r>
+    </w:p>
+    <w:p>
+      <w:pPr>
+        <w:rPr>
+          <w:sz w:val="24"/>
+          <w:szCs w:val="24"/>
+        </w:rPr>
+      </w:pPr>
       <w:r>
         <w:rPr>
           <w:b/>
@@ -3185,40 +2936,30 @@
           <w:sz w:val="24"/>
           <w:szCs w:val="24"/>
         </w:rPr>
-        <w:t xml:space="preserve"> </w:t>
-      </w:r>
-      <w:r>
-        <w:rPr>
-          <w:sz w:val="24"/>
-          <w:szCs w:val="24"/>
-        </w:rPr>
-        <w:t xml:space="preserve">– Sets the maximum size a file may be uploaded to the program. Does not equate to the maximum file size that the </w:t>
-      </w:r>
-      <w:proofErr w:type="spellStart"/>
-      <w:r>
-        <w:rPr>
-          <w:sz w:val="24"/>
-          <w:szCs w:val="24"/>
-        </w:rPr>
-        <w:t>mySQL</w:t>
-      </w:r>
-      <w:proofErr w:type="spellEnd"/>
-      <w:r>
-        <w:rPr>
-          <w:sz w:val="24"/>
-          <w:szCs w:val="24"/>
-        </w:rPr>
-        <w:t xml:space="preserve"> server may handle.</w:t>
-      </w:r>
-    </w:p>
-    <w:p>
-      <w:pPr>
-        <w:rPr>
-          <w:sz w:val="24"/>
-          <w:szCs w:val="24"/>
-        </w:rPr>
-      </w:pPr>
-      <w:proofErr w:type="spellStart"/>
+        <w:t>Spring.datasource.username</w:t>
+      </w:r>
+      <w:r>
+        <w:rPr>
+          <w:sz w:val="24"/>
+          <w:szCs w:val="24"/>
+        </w:rPr>
+        <w:t xml:space="preserve"> – </w:t>
+      </w:r>
+      <w:r>
+        <w:rPr>
+          <w:sz w:val="24"/>
+          <w:szCs w:val="24"/>
+        </w:rPr>
+        <w:t>The login username associated with the server attempting to be accessed.</w:t>
+      </w:r>
+    </w:p>
+    <w:p>
+      <w:pPr>
+        <w:rPr>
+          <w:sz w:val="24"/>
+          <w:szCs w:val="24"/>
+        </w:rPr>
+      </w:pPr>
       <w:r>
         <w:rPr>
           <w:b/>
@@ -3226,9 +2967,30 @@
           <w:sz w:val="24"/>
           <w:szCs w:val="24"/>
         </w:rPr>
-        <w:t>Spring.servlet.multipart.max</w:t>
-      </w:r>
-      <w:proofErr w:type="spellEnd"/>
+        <w:t xml:space="preserve">Spring.datasource.password </w:t>
+      </w:r>
+      <w:r>
+        <w:rPr>
+          <w:sz w:val="24"/>
+          <w:szCs w:val="24"/>
+        </w:rPr>
+        <w:t xml:space="preserve">– </w:t>
+      </w:r>
+      <w:r>
+        <w:rPr>
+          <w:sz w:val="24"/>
+          <w:szCs w:val="24"/>
+        </w:rPr>
+        <w:t>The login password associated with the server attempting to be accessed.</w:t>
+      </w:r>
+    </w:p>
+    <w:p>
+      <w:pPr>
+        <w:rPr>
+          <w:sz w:val="24"/>
+          <w:szCs w:val="24"/>
+        </w:rPr>
+      </w:pPr>
       <w:r>
         <w:rPr>
           <w:b/>
@@ -3236,51 +2998,49 @@
           <w:sz w:val="24"/>
           <w:szCs w:val="24"/>
         </w:rPr>
-        <w:t>-request-size</w:t>
-      </w:r>
-      <w:r>
-        <w:rPr>
-          <w:sz w:val="24"/>
-          <w:szCs w:val="24"/>
-        </w:rPr>
-        <w:t xml:space="preserve"> – Sets the maximum size the entire upload. A set of files cannot exceed the set value. </w:t>
-      </w:r>
-      <w:r>
-        <w:rPr>
-          <w:sz w:val="24"/>
-          <w:szCs w:val="24"/>
-        </w:rPr>
-        <w:t xml:space="preserve">Does not equate to the maximum </w:t>
-      </w:r>
-      <w:r>
-        <w:rPr>
-          <w:sz w:val="24"/>
-          <w:szCs w:val="24"/>
-        </w:rPr>
-        <w:t xml:space="preserve">upload </w:t>
-      </w:r>
-      <w:r>
-        <w:rPr>
-          <w:sz w:val="24"/>
-          <w:szCs w:val="24"/>
-        </w:rPr>
-        <w:t xml:space="preserve">size that the </w:t>
-      </w:r>
-      <w:proofErr w:type="spellStart"/>
-      <w:r>
-        <w:rPr>
-          <w:sz w:val="24"/>
-          <w:szCs w:val="24"/>
-        </w:rPr>
-        <w:t>mySQL</w:t>
-      </w:r>
-      <w:proofErr w:type="spellEnd"/>
-      <w:r>
-        <w:rPr>
-          <w:sz w:val="24"/>
-          <w:szCs w:val="24"/>
-        </w:rPr>
-        <w:t xml:space="preserve"> server may handle.</w:t>
+        <w:t xml:space="preserve">Spring.jpa.hibernate.ddl-auto </w:t>
+      </w:r>
+      <w:r>
+        <w:rPr>
+          <w:sz w:val="24"/>
+          <w:szCs w:val="24"/>
+        </w:rPr>
+        <w:t>–</w:t>
+      </w:r>
+      <w:r>
+        <w:rPr>
+          <w:sz w:val="24"/>
+          <w:szCs w:val="24"/>
+        </w:rPr>
+        <w:t xml:space="preserve"> The setting for JPA repositories which the manages the handlin</w:t>
+      </w:r>
+      <w:r>
+        <w:rPr>
+          <w:sz w:val="24"/>
+          <w:szCs w:val="24"/>
+        </w:rPr>
+        <w:t xml:space="preserve">g an embedded </w:t>
+      </w:r>
+      <w:r>
+        <w:rPr>
+          <w:sz w:val="24"/>
+          <w:szCs w:val="24"/>
+        </w:rPr>
+        <w:t>schema</w:t>
+      </w:r>
+      <w:r>
+        <w:rPr>
+          <w:sz w:val="24"/>
+          <w:szCs w:val="24"/>
+        </w:rPr>
+        <w:t xml:space="preserve">. </w:t>
+      </w:r>
+      <w:r>
+        <w:rPr>
+          <w:sz w:val="24"/>
+          <w:szCs w:val="24"/>
+        </w:rPr>
+        <w:t>Being set to none notes that the schema used is not embedded.</w:t>
       </w:r>
     </w:p>
     <w:p>
@@ -3297,32 +3057,30 @@
           <w:sz w:val="24"/>
           <w:szCs w:val="24"/>
         </w:rPr>
-        <w:t>Spring.datasource.url</w:t>
-      </w:r>
-      <w:r>
-        <w:rPr>
-          <w:sz w:val="24"/>
-          <w:szCs w:val="24"/>
-        </w:rPr>
-        <w:t xml:space="preserve"> – </w:t>
-      </w:r>
-      <w:r>
-        <w:rPr>
-          <w:sz w:val="24"/>
-          <w:szCs w:val="24"/>
-        </w:rPr>
-        <w:t>The URL, otherwise known as a link, to the server location in order to access data from said server.</w:t>
-      </w:r>
-    </w:p>
-    <w:p>
-      <w:pPr>
-        <w:rPr>
-          <w:sz w:val="24"/>
-          <w:szCs w:val="24"/>
-        </w:rPr>
-      </w:pPr>
-      <w:proofErr w:type="spellStart"/>
-      <w:proofErr w:type="gramStart"/>
+        <w:t>Spring.datasource.initialization-mode</w:t>
+      </w:r>
+      <w:r>
+        <w:rPr>
+          <w:sz w:val="24"/>
+          <w:szCs w:val="24"/>
+        </w:rPr>
+        <w:t xml:space="preserve"> –</w:t>
+      </w:r>
+      <w:r>
+        <w:rPr>
+          <w:sz w:val="24"/>
+          <w:szCs w:val="24"/>
+        </w:rPr>
+        <w:t xml:space="preserve">The setting for handling how to manage the initialization of the database. The always option notes that the datasource will always be initialized. </w:t>
+      </w:r>
+    </w:p>
+    <w:p>
+      <w:pPr>
+        <w:rPr>
+          <w:sz w:val="24"/>
+          <w:szCs w:val="24"/>
+        </w:rPr>
+      </w:pPr>
       <w:r>
         <w:rPr>
           <w:b/>
@@ -3330,10 +3088,8 @@
           <w:sz w:val="24"/>
           <w:szCs w:val="24"/>
         </w:rPr>
-        <w:t>Spring.datasource.username</w:t>
-      </w:r>
-      <w:proofErr w:type="spellEnd"/>
-      <w:proofErr w:type="gramEnd"/>
+        <w:t>Spring.mail.host</w:t>
+      </w:r>
       <w:r>
         <w:rPr>
           <w:sz w:val="24"/>
@@ -3346,18 +3102,23 @@
           <w:sz w:val="24"/>
           <w:szCs w:val="24"/>
         </w:rPr>
-        <w:t>The login username associated with the server attempting to be accessed.</w:t>
-      </w:r>
-    </w:p>
-    <w:p>
-      <w:pPr>
-        <w:rPr>
-          <w:sz w:val="24"/>
-          <w:szCs w:val="24"/>
-        </w:rPr>
-      </w:pPr>
-      <w:proofErr w:type="spellStart"/>
-      <w:proofErr w:type="gramStart"/>
+        <w:t xml:space="preserve">The </w:t>
+      </w:r>
+      <w:r>
+        <w:rPr>
+          <w:sz w:val="24"/>
+          <w:szCs w:val="24"/>
+        </w:rPr>
+        <w:t>email service to be used for sending emails.</w:t>
+      </w:r>
+    </w:p>
+    <w:p>
+      <w:pPr>
+        <w:rPr>
+          <w:sz w:val="24"/>
+          <w:szCs w:val="24"/>
+        </w:rPr>
+      </w:pPr>
       <w:r>
         <w:rPr>
           <w:b/>
@@ -3365,10 +3126,30 @@
           <w:sz w:val="24"/>
           <w:szCs w:val="24"/>
         </w:rPr>
-        <w:t>Spring.datasource.password</w:t>
-      </w:r>
-      <w:proofErr w:type="spellEnd"/>
-      <w:proofErr w:type="gramEnd"/>
+        <w:t xml:space="preserve">Spring.mail.port </w:t>
+      </w:r>
+      <w:r>
+        <w:rPr>
+          <w:sz w:val="24"/>
+          <w:szCs w:val="24"/>
+        </w:rPr>
+        <w:t>–</w:t>
+      </w:r>
+      <w:r>
+        <w:rPr>
+          <w:sz w:val="24"/>
+          <w:szCs w:val="24"/>
+        </w:rPr>
+        <w:t xml:space="preserve"> The port number of the email service selected.</w:t>
+      </w:r>
+    </w:p>
+    <w:p>
+      <w:pPr>
+        <w:rPr>
+          <w:sz w:val="24"/>
+          <w:szCs w:val="24"/>
+        </w:rPr>
+      </w:pPr>
       <w:r>
         <w:rPr>
           <w:b/>
@@ -3376,31 +3157,8 @@
           <w:sz w:val="24"/>
           <w:szCs w:val="24"/>
         </w:rPr>
-        <w:t xml:space="preserve"> </w:t>
-      </w:r>
-      <w:r>
-        <w:rPr>
-          <w:sz w:val="24"/>
-          <w:szCs w:val="24"/>
-        </w:rPr>
-        <w:t xml:space="preserve">– </w:t>
-      </w:r>
-      <w:r>
-        <w:rPr>
-          <w:sz w:val="24"/>
-          <w:szCs w:val="24"/>
-        </w:rPr>
-        <w:t>The login password associated with the server attempting to be accessed.</w:t>
-      </w:r>
-    </w:p>
-    <w:p>
-      <w:pPr>
-        <w:rPr>
-          <w:sz w:val="24"/>
-          <w:szCs w:val="24"/>
-        </w:rPr>
-      </w:pPr>
-      <w:proofErr w:type="spellStart"/>
+        <w:t>Spring.mail.username</w:t>
+      </w:r>
       <w:r>
         <w:rPr>
           <w:b/>
@@ -3408,9 +3166,30 @@
           <w:sz w:val="24"/>
           <w:szCs w:val="24"/>
         </w:rPr>
-        <w:t>Spring.jpa.hibernate.ddl</w:t>
-      </w:r>
-      <w:proofErr w:type="spellEnd"/>
+        <w:t xml:space="preserve"> </w:t>
+      </w:r>
+      <w:r>
+        <w:rPr>
+          <w:sz w:val="24"/>
+          <w:szCs w:val="24"/>
+        </w:rPr>
+        <w:t xml:space="preserve">– </w:t>
+      </w:r>
+      <w:r>
+        <w:rPr>
+          <w:sz w:val="24"/>
+          <w:szCs w:val="24"/>
+        </w:rPr>
+        <w:t>The username/email address that will be the address for sending emails.</w:t>
+      </w:r>
+    </w:p>
+    <w:p>
+      <w:pPr>
+        <w:rPr>
+          <w:sz w:val="24"/>
+          <w:szCs w:val="24"/>
+        </w:rPr>
+      </w:pPr>
       <w:r>
         <w:rPr>
           <w:b/>
@@ -3418,53 +3197,8 @@
           <w:sz w:val="24"/>
           <w:szCs w:val="24"/>
         </w:rPr>
-        <w:t xml:space="preserve">-auto </w:t>
-      </w:r>
-      <w:r>
-        <w:rPr>
-          <w:sz w:val="24"/>
-          <w:szCs w:val="24"/>
-        </w:rPr>
-        <w:t>–</w:t>
-      </w:r>
-      <w:r>
-        <w:rPr>
-          <w:sz w:val="24"/>
-          <w:szCs w:val="24"/>
-        </w:rPr>
-        <w:t xml:space="preserve"> The setting for JPA repositories which the manages the handlin</w:t>
-      </w:r>
-      <w:r>
-        <w:rPr>
-          <w:sz w:val="24"/>
-          <w:szCs w:val="24"/>
-        </w:rPr>
-        <w:t xml:space="preserve">g an embedded </w:t>
-      </w:r>
-      <w:r>
-        <w:rPr>
-          <w:sz w:val="24"/>
-          <w:szCs w:val="24"/>
-        </w:rPr>
-        <w:t xml:space="preserve">schema. </w:t>
-      </w:r>
-      <w:r>
-        <w:rPr>
-          <w:sz w:val="24"/>
-          <w:szCs w:val="24"/>
-        </w:rPr>
-        <w:t xml:space="preserve"> Being set to none notes that the schema used is not embedded.</w:t>
-      </w:r>
-    </w:p>
-    <w:p>
-      <w:pPr>
-        <w:rPr>
-          <w:sz w:val="24"/>
-          <w:szCs w:val="24"/>
-        </w:rPr>
-      </w:pPr>
-      <w:proofErr w:type="spellStart"/>
-      <w:proofErr w:type="gramStart"/>
+        <w:t>Spring.mail.password</w:t>
+      </w:r>
       <w:r>
         <w:rPr>
           <w:b/>
@@ -3472,10 +3206,30 @@
           <w:sz w:val="24"/>
           <w:szCs w:val="24"/>
         </w:rPr>
-        <w:t>Spring.datasource.initialization</w:t>
-      </w:r>
-      <w:proofErr w:type="spellEnd"/>
-      <w:proofErr w:type="gramEnd"/>
+        <w:t xml:space="preserve"> </w:t>
+      </w:r>
+      <w:r>
+        <w:rPr>
+          <w:sz w:val="24"/>
+          <w:szCs w:val="24"/>
+        </w:rPr>
+        <w:t xml:space="preserve">– </w:t>
+      </w:r>
+      <w:r>
+        <w:rPr>
+          <w:sz w:val="24"/>
+          <w:szCs w:val="24"/>
+        </w:rPr>
+        <w:t>The password of the username/email address account.</w:t>
+      </w:r>
+    </w:p>
+    <w:p>
+      <w:pPr>
+        <w:rPr>
+          <w:sz w:val="24"/>
+          <w:szCs w:val="24"/>
+        </w:rPr>
+      </w:pPr>
       <w:r>
         <w:rPr>
           <w:b/>
@@ -3483,48 +3237,8 @@
           <w:sz w:val="24"/>
           <w:szCs w:val="24"/>
         </w:rPr>
-        <w:t>-mode</w:t>
-      </w:r>
-      <w:r>
-        <w:rPr>
-          <w:sz w:val="24"/>
-          <w:szCs w:val="24"/>
-        </w:rPr>
-        <w:t xml:space="preserve"> –</w:t>
-      </w:r>
-      <w:r>
-        <w:rPr>
-          <w:sz w:val="24"/>
-          <w:szCs w:val="24"/>
-        </w:rPr>
-        <w:t xml:space="preserve">The setting for handling how to manage the initialization of the database. The always option notes that the </w:t>
-      </w:r>
-      <w:proofErr w:type="spellStart"/>
-      <w:r>
-        <w:rPr>
-          <w:sz w:val="24"/>
-          <w:szCs w:val="24"/>
-        </w:rPr>
-        <w:t>datasource</w:t>
-      </w:r>
-      <w:proofErr w:type="spellEnd"/>
-      <w:r>
-        <w:rPr>
-          <w:sz w:val="24"/>
-          <w:szCs w:val="24"/>
-        </w:rPr>
-        <w:t xml:space="preserve"> will always be initialized. </w:t>
-      </w:r>
-    </w:p>
-    <w:p>
-      <w:pPr>
-        <w:rPr>
-          <w:sz w:val="24"/>
-          <w:szCs w:val="24"/>
-        </w:rPr>
-      </w:pPr>
-      <w:proofErr w:type="spellStart"/>
-      <w:proofErr w:type="gramStart"/>
+        <w:t>Spring.mail.properties.mail.smtp.auth</w:t>
+      </w:r>
       <w:r>
         <w:rPr>
           <w:b/>
@@ -3532,41 +3246,44 @@
           <w:sz w:val="24"/>
           <w:szCs w:val="24"/>
         </w:rPr>
-        <w:t>Spring.mail.host</w:t>
-      </w:r>
-      <w:proofErr w:type="spellEnd"/>
-      <w:proofErr w:type="gramEnd"/>
-      <w:r>
-        <w:rPr>
-          <w:sz w:val="24"/>
-          <w:szCs w:val="24"/>
-        </w:rPr>
-        <w:t xml:space="preserve"> – </w:t>
-      </w:r>
-      <w:r>
-        <w:rPr>
-          <w:sz w:val="24"/>
-          <w:szCs w:val="24"/>
-        </w:rPr>
-        <w:t xml:space="preserve">The </w:t>
-      </w:r>
-      <w:r>
-        <w:rPr>
-          <w:sz w:val="24"/>
-          <w:szCs w:val="24"/>
-        </w:rPr>
-        <w:t>email service to be used for sending emails.</w:t>
-      </w:r>
-    </w:p>
-    <w:p>
-      <w:pPr>
-        <w:rPr>
-          <w:sz w:val="24"/>
-          <w:szCs w:val="24"/>
-        </w:rPr>
-      </w:pPr>
-      <w:proofErr w:type="spellStart"/>
-      <w:proofErr w:type="gramStart"/>
+        <w:t xml:space="preserve"> </w:t>
+      </w:r>
+      <w:r>
+        <w:rPr>
+          <w:sz w:val="24"/>
+          <w:szCs w:val="24"/>
+        </w:rPr>
+        <w:t xml:space="preserve">– </w:t>
+      </w:r>
+      <w:r>
+        <w:rPr>
+          <w:sz w:val="24"/>
+          <w:szCs w:val="24"/>
+        </w:rPr>
+        <w:t xml:space="preserve">Notes where there is authorization to send </w:t>
+      </w:r>
+      <w:r>
+        <w:rPr>
+          <w:sz w:val="24"/>
+          <w:szCs w:val="24"/>
+        </w:rPr>
+        <w:t>credentials</w:t>
+      </w:r>
+      <w:r>
+        <w:rPr>
+          <w:sz w:val="24"/>
+          <w:szCs w:val="24"/>
+        </w:rPr>
+        <w:t xml:space="preserve"> or information to a mail server</w:t>
+      </w:r>
+    </w:p>
+    <w:p>
+      <w:pPr>
+        <w:rPr>
+          <w:sz w:val="24"/>
+          <w:szCs w:val="24"/>
+        </w:rPr>
+      </w:pPr>
       <w:r>
         <w:rPr>
           <w:b/>
@@ -3574,10 +3291,30 @@
           <w:sz w:val="24"/>
           <w:szCs w:val="24"/>
         </w:rPr>
-        <w:t>Spring.mail.port</w:t>
-      </w:r>
-      <w:proofErr w:type="spellEnd"/>
-      <w:proofErr w:type="gramEnd"/>
+        <w:t>Spring.mail.properties.mail.smtp.starttls.enable</w:t>
+      </w:r>
+      <w:r>
+        <w:rPr>
+          <w:sz w:val="24"/>
+          <w:szCs w:val="24"/>
+        </w:rPr>
+        <w:t xml:space="preserve"> </w:t>
+      </w:r>
+      <w:r>
+        <w:rPr>
+          <w:sz w:val="24"/>
+          <w:szCs w:val="24"/>
+        </w:rPr>
+        <w:t>– Deals with whether the server requires a TLS (transport layer security) based connection. Some SMTP servers require it.</w:t>
+      </w:r>
+    </w:p>
+    <w:p>
+      <w:pPr>
+        <w:rPr>
+          <w:sz w:val="24"/>
+          <w:szCs w:val="24"/>
+        </w:rPr>
+      </w:pPr>
       <w:r>
         <w:rPr>
           <w:b/>
@@ -3585,32 +3322,8 @@
           <w:sz w:val="24"/>
           <w:szCs w:val="24"/>
         </w:rPr>
-        <w:t xml:space="preserve"> </w:t>
-      </w:r>
-      <w:r>
-        <w:rPr>
-          <w:sz w:val="24"/>
-          <w:szCs w:val="24"/>
-        </w:rPr>
-        <w:t>–</w:t>
-      </w:r>
-      <w:r>
-        <w:rPr>
-          <w:sz w:val="24"/>
-          <w:szCs w:val="24"/>
-        </w:rPr>
-        <w:t xml:space="preserve"> The port number of the email service selected.</w:t>
-      </w:r>
-    </w:p>
-    <w:p>
-      <w:pPr>
-        <w:rPr>
-          <w:sz w:val="24"/>
-          <w:szCs w:val="24"/>
-        </w:rPr>
-      </w:pPr>
-      <w:proofErr w:type="spellStart"/>
-      <w:proofErr w:type="gramStart"/>
+        <w:t>Logging.path</w:t>
+      </w:r>
       <w:r>
         <w:rPr>
           <w:b/>
@@ -3618,10 +3331,23 @@
           <w:sz w:val="24"/>
           <w:szCs w:val="24"/>
         </w:rPr>
-        <w:t>Spring.mail.username</w:t>
-      </w:r>
-      <w:proofErr w:type="spellEnd"/>
-      <w:proofErr w:type="gramEnd"/>
+        <w:t xml:space="preserve"> </w:t>
+      </w:r>
+      <w:r>
+        <w:rPr>
+          <w:sz w:val="24"/>
+          <w:szCs w:val="24"/>
+        </w:rPr>
+        <w:t>– The location where the log file will be stored. The location is with respect to the root of the application, and not the operating system.</w:t>
+      </w:r>
+    </w:p>
+    <w:p>
+      <w:pPr>
+        <w:rPr>
+          <w:sz w:val="24"/>
+          <w:szCs w:val="24"/>
+        </w:rPr>
+      </w:pPr>
       <w:r>
         <w:rPr>
           <w:b/>
@@ -3629,32 +3355,8 @@
           <w:sz w:val="24"/>
           <w:szCs w:val="24"/>
         </w:rPr>
-        <w:t xml:space="preserve"> </w:t>
-      </w:r>
-      <w:r>
-        <w:rPr>
-          <w:sz w:val="24"/>
-          <w:szCs w:val="24"/>
-        </w:rPr>
-        <w:t xml:space="preserve">– </w:t>
-      </w:r>
-      <w:r>
-        <w:rPr>
-          <w:sz w:val="24"/>
-          <w:szCs w:val="24"/>
-        </w:rPr>
-        <w:t>The username/email address that will be the address for sending emails.</w:t>
-      </w:r>
-    </w:p>
-    <w:p>
-      <w:pPr>
-        <w:rPr>
-          <w:sz w:val="24"/>
-          <w:szCs w:val="24"/>
-        </w:rPr>
-      </w:pPr>
-      <w:proofErr w:type="spellStart"/>
-      <w:proofErr w:type="gramStart"/>
+        <w:t>Logging.file.name</w:t>
+      </w:r>
       <w:r>
         <w:rPr>
           <w:b/>
@@ -3662,10 +3364,30 @@
           <w:sz w:val="24"/>
           <w:szCs w:val="24"/>
         </w:rPr>
-        <w:t>Spring.mail.password</w:t>
-      </w:r>
-      <w:proofErr w:type="spellEnd"/>
-      <w:proofErr w:type="gramEnd"/>
+        <w:t xml:space="preserve"> </w:t>
+      </w:r>
+      <w:r>
+        <w:rPr>
+          <w:sz w:val="24"/>
+          <w:szCs w:val="24"/>
+        </w:rPr>
+        <w:t xml:space="preserve">– </w:t>
+      </w:r>
+      <w:r>
+        <w:rPr>
+          <w:sz w:val="24"/>
+          <w:szCs w:val="24"/>
+        </w:rPr>
+        <w:t>The name of the log file.</w:t>
+      </w:r>
+    </w:p>
+    <w:p>
+      <w:pPr>
+        <w:rPr>
+          <w:sz w:val="24"/>
+          <w:szCs w:val="24"/>
+        </w:rPr>
+      </w:pPr>
       <w:r>
         <w:rPr>
           <w:b/>
@@ -3673,6 +3395,13 @@
           <w:sz w:val="24"/>
           <w:szCs w:val="24"/>
         </w:rPr>
+        <w:t>Logginglevel.com.appsdevloperblog</w:t>
+      </w:r>
+      <w:r>
+        <w:rPr>
+          <w:sz w:val="24"/>
+          <w:szCs w:val="24"/>
+        </w:rPr>
         <w:t xml:space="preserve"> </w:t>
       </w:r>
       <w:r>
@@ -3680,25 +3409,30 @@
           <w:sz w:val="24"/>
           <w:szCs w:val="24"/>
         </w:rPr>
-        <w:t xml:space="preserve">– </w:t>
-      </w:r>
-      <w:r>
-        <w:rPr>
-          <w:sz w:val="24"/>
-          <w:szCs w:val="24"/>
-        </w:rPr>
-        <w:t>The password of the username/email address account.</w:t>
-      </w:r>
-    </w:p>
-    <w:p>
-      <w:pPr>
-        <w:rPr>
-          <w:sz w:val="24"/>
-          <w:szCs w:val="24"/>
-        </w:rPr>
-      </w:pPr>
-      <w:proofErr w:type="spellStart"/>
-      <w:proofErr w:type="gramStart"/>
+        <w:t>–</w:t>
+      </w:r>
+      <w:r>
+        <w:rPr>
+          <w:sz w:val="24"/>
+          <w:szCs w:val="24"/>
+        </w:rPr>
+        <w:t xml:space="preserve"> </w:t>
+      </w:r>
+      <w:r>
+        <w:rPr>
+          <w:sz w:val="24"/>
+          <w:szCs w:val="24"/>
+        </w:rPr>
+        <w:t>Denotes the type of logging used for the application</w:t>
+      </w:r>
+    </w:p>
+    <w:p>
+      <w:pPr>
+        <w:rPr>
+          <w:sz w:val="24"/>
+          <w:szCs w:val="24"/>
+        </w:rPr>
+      </w:pPr>
       <w:r>
         <w:rPr>
           <w:b/>
@@ -3706,9 +3440,8 @@
           <w:sz w:val="24"/>
           <w:szCs w:val="24"/>
         </w:rPr>
-        <w:t>Spring.mail.properties</w:t>
-      </w:r>
-      <w:proofErr w:type="gramEnd"/>
+        <w:t>Logging.level.root</w:t>
+      </w:r>
       <w:r>
         <w:rPr>
           <w:b/>
@@ -3716,226 +3449,6 @@
           <w:sz w:val="24"/>
           <w:szCs w:val="24"/>
         </w:rPr>
-        <w:t>.mail.smtp.auth</w:t>
-      </w:r>
-      <w:proofErr w:type="spellEnd"/>
-      <w:r>
-        <w:rPr>
-          <w:b/>
-          <w:bCs/>
-          <w:sz w:val="24"/>
-          <w:szCs w:val="24"/>
-        </w:rPr>
-        <w:t xml:space="preserve"> </w:t>
-      </w:r>
-      <w:r>
-        <w:rPr>
-          <w:sz w:val="24"/>
-          <w:szCs w:val="24"/>
-        </w:rPr>
-        <w:t xml:space="preserve">– </w:t>
-      </w:r>
-      <w:r>
-        <w:rPr>
-          <w:sz w:val="24"/>
-          <w:szCs w:val="24"/>
-        </w:rPr>
-        <w:t>Notes where there is authorization to send particular credentials or information to a mail server</w:t>
-      </w:r>
-    </w:p>
-    <w:p>
-      <w:pPr>
-        <w:rPr>
-          <w:sz w:val="24"/>
-          <w:szCs w:val="24"/>
-        </w:rPr>
-      </w:pPr>
-      <w:proofErr w:type="spellStart"/>
-      <w:proofErr w:type="gramStart"/>
-      <w:r>
-        <w:rPr>
-          <w:b/>
-          <w:bCs/>
-          <w:sz w:val="24"/>
-          <w:szCs w:val="24"/>
-        </w:rPr>
-        <w:t>Spring.mail.properties</w:t>
-      </w:r>
-      <w:proofErr w:type="gramEnd"/>
-      <w:r>
-        <w:rPr>
-          <w:b/>
-          <w:bCs/>
-          <w:sz w:val="24"/>
-          <w:szCs w:val="24"/>
-        </w:rPr>
-        <w:t>.mail.smtp.starttls.enable</w:t>
-      </w:r>
-      <w:proofErr w:type="spellEnd"/>
-      <w:r>
-        <w:rPr>
-          <w:sz w:val="24"/>
-          <w:szCs w:val="24"/>
-        </w:rPr>
-        <w:t xml:space="preserve"> </w:t>
-      </w:r>
-      <w:r>
-        <w:rPr>
-          <w:sz w:val="24"/>
-          <w:szCs w:val="24"/>
-        </w:rPr>
-        <w:t>– Deals with whether the server requires a TLS (transport layer security) based connection. Some SMTP servers require it.</w:t>
-      </w:r>
-    </w:p>
-    <w:p>
-      <w:pPr>
-        <w:rPr>
-          <w:sz w:val="24"/>
-          <w:szCs w:val="24"/>
-        </w:rPr>
-      </w:pPr>
-      <w:proofErr w:type="spellStart"/>
-      <w:r>
-        <w:rPr>
-          <w:b/>
-          <w:bCs/>
-          <w:sz w:val="24"/>
-          <w:szCs w:val="24"/>
-        </w:rPr>
-        <w:t>Logging.path</w:t>
-      </w:r>
-      <w:proofErr w:type="spellEnd"/>
-      <w:r>
-        <w:rPr>
-          <w:b/>
-          <w:bCs/>
-          <w:sz w:val="24"/>
-          <w:szCs w:val="24"/>
-        </w:rPr>
-        <w:t xml:space="preserve"> </w:t>
-      </w:r>
-      <w:r>
-        <w:rPr>
-          <w:sz w:val="24"/>
-          <w:szCs w:val="24"/>
-        </w:rPr>
-        <w:t>– The location where the log file will be stored. The location is with respect to the root of the application, and not the operating system.</w:t>
-      </w:r>
-    </w:p>
-    <w:p>
-      <w:pPr>
-        <w:rPr>
-          <w:sz w:val="24"/>
-          <w:szCs w:val="24"/>
-        </w:rPr>
-      </w:pPr>
-      <w:r>
-        <w:rPr>
-          <w:b/>
-          <w:bCs/>
-          <w:sz w:val="24"/>
-          <w:szCs w:val="24"/>
-        </w:rPr>
-        <w:t>Logging.file.name</w:t>
-      </w:r>
-      <w:r>
-        <w:rPr>
-          <w:b/>
-          <w:bCs/>
-          <w:sz w:val="24"/>
-          <w:szCs w:val="24"/>
-        </w:rPr>
-        <w:t xml:space="preserve"> </w:t>
-      </w:r>
-      <w:r>
-        <w:rPr>
-          <w:sz w:val="24"/>
-          <w:szCs w:val="24"/>
-        </w:rPr>
-        <w:t xml:space="preserve">– </w:t>
-      </w:r>
-      <w:r>
-        <w:rPr>
-          <w:sz w:val="24"/>
-          <w:szCs w:val="24"/>
-        </w:rPr>
-        <w:t>The name of the log file.</w:t>
-      </w:r>
-    </w:p>
-    <w:p>
-      <w:pPr>
-        <w:rPr>
-          <w:sz w:val="24"/>
-          <w:szCs w:val="24"/>
-        </w:rPr>
-      </w:pPr>
-      <w:proofErr w:type="spellStart"/>
-      <w:r>
-        <w:rPr>
-          <w:b/>
-          <w:bCs/>
-          <w:sz w:val="24"/>
-          <w:szCs w:val="24"/>
-        </w:rPr>
-        <w:t>Logginglevel.com.appsdevloperblog</w:t>
-      </w:r>
-      <w:proofErr w:type="spellEnd"/>
-      <w:r>
-        <w:rPr>
-          <w:sz w:val="24"/>
-          <w:szCs w:val="24"/>
-        </w:rPr>
-        <w:t xml:space="preserve"> </w:t>
-      </w:r>
-      <w:r>
-        <w:rPr>
-          <w:sz w:val="24"/>
-          <w:szCs w:val="24"/>
-        </w:rPr>
-        <w:t>–</w:t>
-      </w:r>
-      <w:r>
-        <w:rPr>
-          <w:sz w:val="24"/>
-          <w:szCs w:val="24"/>
-        </w:rPr>
-        <w:t xml:space="preserve"> </w:t>
-      </w:r>
-      <w:r>
-        <w:rPr>
-          <w:sz w:val="24"/>
-          <w:szCs w:val="24"/>
-        </w:rPr>
-        <w:t>Denotes the type of logging used for the application</w:t>
-      </w:r>
-    </w:p>
-    <w:p>
-      <w:pPr>
-        <w:rPr>
-          <w:sz w:val="24"/>
-          <w:szCs w:val="24"/>
-        </w:rPr>
-      </w:pPr>
-      <w:proofErr w:type="spellStart"/>
-      <w:proofErr w:type="gramStart"/>
-      <w:r>
-        <w:rPr>
-          <w:b/>
-          <w:bCs/>
-          <w:sz w:val="24"/>
-          <w:szCs w:val="24"/>
-        </w:rPr>
-        <w:t>Logging.level.root</w:t>
-      </w:r>
-      <w:proofErr w:type="spellEnd"/>
-      <w:proofErr w:type="gramEnd"/>
-      <w:r>
-        <w:rPr>
-          <w:b/>
-          <w:bCs/>
-          <w:sz w:val="24"/>
-          <w:szCs w:val="24"/>
-        </w:rPr>
         <w:t xml:space="preserve"> </w:t>
       </w:r>
       <w:r>
@@ -3984,7 +3497,7 @@
           <w:rFonts w:eastAsia="Times New Roman"/>
         </w:rPr>
       </w:pPr>
-      <w:bookmarkStart w:id="8" w:name="_Toc102375784"/>
+      <w:bookmarkStart w:id="9" w:name="_Toc118912322"/>
       <w:r>
         <w:rPr>
           <w:rFonts w:eastAsia="Times New Roman"/>
@@ -4004,7 +3517,7 @@
         </w:rPr>
         <w:t xml:space="preserve"> the System</w:t>
       </w:r>
-      <w:bookmarkEnd w:id="8"/>
+      <w:bookmarkEnd w:id="9"/>
     </w:p>
     <w:p>
       <w:pPr>
@@ -4582,7 +4095,25 @@
           <w:sz w:val="20"/>
           <w:szCs w:val="20"/>
         </w:rPr>
-        <w:t xml:space="preserve"> file in order to add users on the admin users page.</w:t>
+        <w:t xml:space="preserve"> file </w:t>
+      </w:r>
+      <w:r>
+        <w:rPr>
+          <w:rFonts w:eastAsia="Times New Roman" w:cstheme="minorHAnsi"/>
+          <w:color w:val="000000"/>
+          <w:sz w:val="20"/>
+          <w:szCs w:val="20"/>
+        </w:rPr>
+        <w:t>to</w:t>
+      </w:r>
+      <w:r>
+        <w:rPr>
+          <w:rFonts w:eastAsia="Times New Roman" w:cstheme="minorHAnsi"/>
+          <w:color w:val="000000"/>
+          <w:sz w:val="20"/>
+          <w:szCs w:val="20"/>
+        </w:rPr>
+        <w:t xml:space="preserve"> add users on the admin users page.</w:t>
       </w:r>
     </w:p>
     <w:p>
@@ -4777,7 +4308,25 @@
           <w:sz w:val="20"/>
           <w:szCs w:val="20"/>
         </w:rPr>
-        <w:t>Figure 8 displays a state chart diagram depicting the flow of selecting parameters on the admin user webpage in order to perform a search to recall a list of users based on the selected attributes.</w:t>
+        <w:t xml:space="preserve">Figure 8 displays a state chart diagram depicting the flow of selecting parameters on the admin user webpage </w:t>
+      </w:r>
+      <w:r>
+        <w:rPr>
+          <w:rFonts w:eastAsia="Times New Roman" w:cstheme="minorHAnsi"/>
+          <w:color w:val="000000"/>
+          <w:sz w:val="20"/>
+          <w:szCs w:val="20"/>
+        </w:rPr>
+        <w:t>to</w:t>
+      </w:r>
+      <w:r>
+        <w:rPr>
+          <w:rFonts w:eastAsia="Times New Roman" w:cstheme="minorHAnsi"/>
+          <w:color w:val="000000"/>
+          <w:sz w:val="20"/>
+          <w:szCs w:val="20"/>
+        </w:rPr>
+        <w:t xml:space="preserve"> perform a search to recall a list of users based on the selected attributes.</w:t>
       </w:r>
     </w:p>
     <w:p>

</xml_diff>

<commit_message>
User Manual almost done
</commit_message>
<xml_diff>
--- a/WebBasedEvaluations/Documents/Technical Manual.docx
+++ b/WebBasedEvaluations/Documents/Technical Manual.docx
@@ -347,89 +347,25 @@
         <w:spacing w:line="240" w:lineRule="auto"/>
         <w:jc w:val="center"/>
         <w:rPr>
-          <w:rFonts w:eastAsia="Times New Roman" w:cstheme="minorHAnsi"/>
+          <w:rFonts w:ascii="Times New Roman" w:eastAsia="Times New Roman" w:hAnsi="Times New Roman" w:cs="Times New Roman"/>
           <w:color w:val="000000"/>
           <w:sz w:val="20"/>
           <w:szCs w:val="20"/>
         </w:rPr>
       </w:pPr>
-    </w:p>
-    <w:p>
-      <w:pPr>
-        <w:spacing w:line="240" w:lineRule="auto"/>
-        <w:jc w:val="center"/>
-        <w:rPr>
-          <w:rFonts w:eastAsia="Times New Roman" w:cstheme="minorHAnsi"/>
+      <w:r>
+        <w:rPr>
+          <w:rFonts w:ascii="Times New Roman" w:eastAsia="Times New Roman" w:hAnsi="Times New Roman" w:cs="Times New Roman"/>
           <w:color w:val="000000"/>
           <w:sz w:val="20"/>
           <w:szCs w:val="20"/>
         </w:rPr>
-      </w:pPr>
+        <w:t>J Abbigail Rowe jhr1002@sru.edu</w:t>
+      </w:r>
     </w:p>
     <w:p>
       <w:pPr>
         <w:spacing w:line="240" w:lineRule="auto"/>
-        <w:jc w:val="center"/>
-        <w:rPr>
-          <w:rFonts w:eastAsia="Times New Roman" w:cstheme="minorHAnsi"/>
-          <w:color w:val="000000"/>
-          <w:sz w:val="20"/>
-          <w:szCs w:val="20"/>
-        </w:rPr>
-      </w:pPr>
-    </w:p>
-    <w:p>
-      <w:pPr>
-        <w:spacing w:line="240" w:lineRule="auto"/>
-        <w:jc w:val="center"/>
-        <w:rPr>
-          <w:rFonts w:eastAsia="Times New Roman" w:cstheme="minorHAnsi"/>
-          <w:color w:val="000000"/>
-          <w:sz w:val="20"/>
-          <w:szCs w:val="20"/>
-        </w:rPr>
-      </w:pPr>
-    </w:p>
-    <w:p>
-      <w:pPr>
-        <w:spacing w:line="240" w:lineRule="auto"/>
-        <w:jc w:val="center"/>
-        <w:rPr>
-          <w:rFonts w:eastAsia="Times New Roman" w:cstheme="minorHAnsi"/>
-          <w:color w:val="000000"/>
-          <w:sz w:val="20"/>
-          <w:szCs w:val="20"/>
-        </w:rPr>
-      </w:pPr>
-    </w:p>
-    <w:p>
-      <w:pPr>
-        <w:spacing w:line="240" w:lineRule="auto"/>
-        <w:jc w:val="center"/>
-        <w:rPr>
-          <w:rFonts w:eastAsia="Times New Roman" w:cstheme="minorHAnsi"/>
-          <w:color w:val="000000"/>
-          <w:sz w:val="20"/>
-          <w:szCs w:val="20"/>
-        </w:rPr>
-      </w:pPr>
-    </w:p>
-    <w:p>
-      <w:pPr>
-        <w:spacing w:line="240" w:lineRule="auto"/>
-        <w:jc w:val="center"/>
-        <w:rPr>
-          <w:rFonts w:eastAsia="Times New Roman" w:cstheme="minorHAnsi"/>
-          <w:color w:val="000000"/>
-          <w:sz w:val="20"/>
-          <w:szCs w:val="20"/>
-        </w:rPr>
-      </w:pPr>
-    </w:p>
-    <w:p>
-      <w:pPr>
-        <w:spacing w:line="240" w:lineRule="auto"/>
-        <w:jc w:val="center"/>
         <w:rPr>
           <w:rFonts w:eastAsia="Times New Roman" w:cstheme="minorHAnsi"/>
           <w:color w:val="000000"/>
@@ -1322,7 +1258,6 @@
       </w:pPr>
       <w:bookmarkStart w:id="0" w:name="_Toc118912313"/>
       <w:r>
-        <w:lastRenderedPageBreak/>
         <w:t>Structure of the Program</w:t>
       </w:r>
       <w:bookmarkEnd w:id="0"/>
@@ -1890,7 +1825,6 @@
           <w:sz w:val="24"/>
           <w:szCs w:val="24"/>
         </w:rPr>
-        <w:lastRenderedPageBreak/>
         <w:t>Group.java</w:t>
       </w:r>
       <w:r>
@@ -2455,7 +2389,6 @@
         <w:rPr>
           <w:rFonts w:eastAsia="Times New Roman"/>
         </w:rPr>
-        <w:lastRenderedPageBreak/>
         <w:t>UserController &amp; AdminMethodsService</w:t>
       </w:r>
       <w:bookmarkEnd w:id="4"/>
@@ -2819,7 +2752,6 @@
           <w:sz w:val="24"/>
           <w:szCs w:val="24"/>
         </w:rPr>
-        <w:lastRenderedPageBreak/>
         <w:t>Spring.servlet.multipart.max-file-size</w:t>
       </w:r>
       <w:r>
@@ -3502,7 +3434,6 @@
         <w:rPr>
           <w:rFonts w:eastAsia="Times New Roman"/>
         </w:rPr>
-        <w:lastRenderedPageBreak/>
         <w:t xml:space="preserve">UML Diagrams </w:t>
       </w:r>
       <w:r>
@@ -3625,7 +3556,6 @@
           <w:szCs w:val="18"/>
           <w:bdr w:val="none" w:sz="0" w:space="0" w:color="auto" w:frame="1"/>
         </w:rPr>
-        <w:lastRenderedPageBreak/>
         <w:drawing>
           <wp:inline distT="0" distB="0" distL="0" distR="0" wp14:anchorId="0DE9530A" wp14:editId="5654A6FA">
             <wp:extent cx="5943600" cy="6562725"/>
@@ -3724,7 +3654,6 @@
           <w:szCs w:val="18"/>
           <w:bdr w:val="none" w:sz="0" w:space="0" w:color="auto" w:frame="1"/>
         </w:rPr>
-        <w:lastRenderedPageBreak/>
         <w:drawing>
           <wp:inline distT="0" distB="0" distL="0" distR="0" wp14:anchorId="4B236559" wp14:editId="5B724A73">
             <wp:extent cx="5943600" cy="5495925"/>
@@ -3824,7 +3753,6 @@
           <w:szCs w:val="18"/>
           <w:bdr w:val="none" w:sz="0" w:space="0" w:color="auto" w:frame="1"/>
         </w:rPr>
-        <w:lastRenderedPageBreak/>
         <w:drawing>
           <wp:inline distT="0" distB="0" distL="0" distR="0" wp14:anchorId="27F3E272" wp14:editId="018FBDE5">
             <wp:extent cx="5943600" cy="2257425"/>
@@ -4010,7 +3938,6 @@
           <w:szCs w:val="18"/>
           <w:bdr w:val="none" w:sz="0" w:space="0" w:color="auto" w:frame="1"/>
         </w:rPr>
-        <w:lastRenderedPageBreak/>
         <w:drawing>
           <wp:inline distT="0" distB="0" distL="0" distR="0" wp14:anchorId="700EDC8F" wp14:editId="48396E9C">
             <wp:extent cx="5800725" cy="3755597"/>
@@ -4241,7 +4168,6 @@
           <w:szCs w:val="18"/>
           <w:bdr w:val="none" w:sz="0" w:space="0" w:color="auto" w:frame="1"/>
         </w:rPr>
-        <w:lastRenderedPageBreak/>
         <w:drawing>
           <wp:inline distT="0" distB="0" distL="0" distR="0" wp14:anchorId="2A3624F8" wp14:editId="120E98EA">
             <wp:extent cx="5943600" cy="2628900"/>
@@ -4347,7 +4273,6 @@
           <w:szCs w:val="18"/>
           <w:bdr w:val="none" w:sz="0" w:space="0" w:color="auto" w:frame="1"/>
         </w:rPr>
-        <w:lastRenderedPageBreak/>
         <w:drawing>
           <wp:inline distT="0" distB="0" distL="0" distR="0" wp14:anchorId="7A350C04" wp14:editId="54C6C422">
             <wp:extent cx="4829175" cy="8229600"/>
@@ -4415,7 +4340,6 @@
           <w:sz w:val="20"/>
           <w:szCs w:val="20"/>
         </w:rPr>
-        <w:lastRenderedPageBreak/>
         <w:t>Figure 9: Shows the sequence diagram of group upload/ creation.</w:t>
       </w:r>
     </w:p>
@@ -4706,7 +4630,6 @@
           <w:szCs w:val="18"/>
           <w:bdr w:val="none" w:sz="0" w:space="0" w:color="auto" w:frame="1"/>
         </w:rPr>
-        <w:lastRenderedPageBreak/>
         <w:drawing>
           <wp:inline distT="0" distB="0" distL="0" distR="0" wp14:anchorId="15837AE7" wp14:editId="42B6D22A">
             <wp:extent cx="5943600" cy="4914900"/>
@@ -4832,7 +4755,6 @@
           <w:sz w:val="24"/>
           <w:szCs w:val="24"/>
         </w:rPr>
-        <w:lastRenderedPageBreak/>
         <w:br/>
       </w:r>
       <w:r>

</xml_diff>